<commit_message>
Aggiunta foto operatore ecologico
</commit_message>
<xml_diff>
--- a/Assignment1.docx
+++ b/Assignment1.docx
@@ -886,17 +886,8 @@
           <w:rFonts w:eastAsia="ArialMT" w:cs="ArialMT"/>
           <w:szCs w:val="28"/>
         </w:rPr>
-        <w:t xml:space="preserve">Gli attori sono le persone che si </w:t>
-      </w:r>
-      <w:bookmarkStart w:id="0" w:name="_GoBack"/>
-      <w:r>
-        <w:rPr>
-          <w:rFonts w:eastAsia="ArialMT" w:cs="ArialMT"/>
-          <w:szCs w:val="28"/>
-        </w:rPr>
-        <w:t>interfacciano alla piattaforma</w:t>
-      </w:r>
-      <w:bookmarkEnd w:id="0"/>
+        <w:t>Gli attori sono le persone che si interfacciano alla piattaforma</w:t>
+      </w:r>
       <w:r>
         <w:rPr>
           <w:rFonts w:eastAsia="ArialMT" w:cs="ArialMT"/>
@@ -2742,6 +2733,8 @@
           <w:szCs w:val="28"/>
         </w:rPr>
       </w:pPr>
+      <w:bookmarkStart w:id="0" w:name="_GoBack"/>
+      <w:bookmarkEnd w:id="0"/>
     </w:p>
     <w:p>
       <w:pPr>
@@ -2773,6 +2766,220 @@
         </w:rPr>
         <w:t>4.3 Operatore ecologico</w:t>
       </w:r>
+    </w:p>
+    <w:p>
+      <w:pPr>
+        <w:autoSpaceDE w:val="0"/>
+        <w:autoSpaceDN w:val="0"/>
+        <w:adjustRightInd w:val="0"/>
+        <w:spacing w:after="0" w:line="240" w:lineRule="auto"/>
+        <w:rPr>
+          <w:rFonts w:eastAsia="ArialMT" w:cs="ArialMT"/>
+          <w:szCs w:val="28"/>
+        </w:rPr>
+      </w:pPr>
+      <w:r>
+        <w:rPr>
+          <w:noProof/>
+        </w:rPr>
+        <w:drawing>
+          <wp:anchor distT="0" distB="0" distL="114300" distR="114300" simplePos="0" relativeHeight="251661312" behindDoc="1" locked="0" layoutInCell="1" allowOverlap="1">
+            <wp:simplePos x="0" y="0"/>
+            <wp:positionH relativeFrom="column">
+              <wp:posOffset>194310</wp:posOffset>
+            </wp:positionH>
+            <wp:positionV relativeFrom="paragraph">
+              <wp:posOffset>167640</wp:posOffset>
+            </wp:positionV>
+            <wp:extent cx="1875155" cy="1037590"/>
+            <wp:effectExtent l="152400" t="152400" r="353695" b="353060"/>
+            <wp:wrapTight wrapText="bothSides">
+              <wp:wrapPolygon edited="0">
+                <wp:start x="878" y="-3173"/>
+                <wp:lineTo x="-1756" y="-2379"/>
+                <wp:lineTo x="-1536" y="23398"/>
+                <wp:lineTo x="1975" y="27760"/>
+                <wp:lineTo x="2194" y="28553"/>
+                <wp:lineTo x="21505" y="28553"/>
+                <wp:lineTo x="21724" y="27760"/>
+                <wp:lineTo x="25235" y="23398"/>
+                <wp:lineTo x="25455" y="3966"/>
+                <wp:lineTo x="22822" y="-1983"/>
+                <wp:lineTo x="22602" y="-3173"/>
+                <wp:lineTo x="878" y="-3173"/>
+              </wp:wrapPolygon>
+            </wp:wrapTight>
+            <wp:docPr id="6" name="Immagine 6" descr="Risultati immagini per operatore ecologico"/>
+            <wp:cNvGraphicFramePr>
+              <a:graphicFrameLocks xmlns:a="http://schemas.openxmlformats.org/drawingml/2006/main" noChangeAspect="1"/>
+            </wp:cNvGraphicFramePr>
+            <a:graphic xmlns:a="http://schemas.openxmlformats.org/drawingml/2006/main">
+              <a:graphicData uri="http://schemas.openxmlformats.org/drawingml/2006/picture">
+                <pic:pic xmlns:pic="http://schemas.openxmlformats.org/drawingml/2006/picture">
+                  <pic:nvPicPr>
+                    <pic:cNvPr id="0" name="Picture 1" descr="Risultati immagini per operatore ecologico"/>
+                    <pic:cNvPicPr>
+                      <a:picLocks noChangeAspect="1" noChangeArrowheads="1"/>
+                    </pic:cNvPicPr>
+                  </pic:nvPicPr>
+                  <pic:blipFill>
+                    <a:blip r:embed="rId10" cstate="print">
+                      <a:extLst>
+                        <a:ext uri="{28A0092B-C50C-407E-A947-70E740481C1C}">
+                          <a14:useLocalDpi xmlns:a14="http://schemas.microsoft.com/office/drawing/2010/main" val="0"/>
+                        </a:ext>
+                      </a:extLst>
+                    </a:blip>
+                    <a:srcRect/>
+                    <a:stretch>
+                      <a:fillRect/>
+                    </a:stretch>
+                  </pic:blipFill>
+                  <pic:spPr bwMode="auto">
+                    <a:xfrm>
+                      <a:off x="0" y="0"/>
+                      <a:ext cx="1875155" cy="1037590"/>
+                    </a:xfrm>
+                    <a:prstGeom prst="rect">
+                      <a:avLst/>
+                    </a:prstGeom>
+                    <a:ln>
+                      <a:noFill/>
+                    </a:ln>
+                    <a:effectLst>
+                      <a:outerShdw blurRad="292100" dist="139700" dir="2700000" algn="tl" rotWithShape="0">
+                        <a:srgbClr val="333333">
+                          <a:alpha val="65000"/>
+                        </a:srgbClr>
+                      </a:outerShdw>
+                    </a:effectLst>
+                  </pic:spPr>
+                </pic:pic>
+              </a:graphicData>
+            </a:graphic>
+          </wp:anchor>
+        </w:drawing>
+      </w:r>
+    </w:p>
+    <w:p>
+      <w:pPr>
+        <w:autoSpaceDE w:val="0"/>
+        <w:autoSpaceDN w:val="0"/>
+        <w:adjustRightInd w:val="0"/>
+        <w:spacing w:after="0" w:line="240" w:lineRule="auto"/>
+        <w:rPr>
+          <w:rFonts w:eastAsia="ArialMT" w:cs="ArialMT"/>
+          <w:szCs w:val="28"/>
+        </w:rPr>
+      </w:pPr>
+    </w:p>
+    <w:p>
+      <w:pPr>
+        <w:autoSpaceDE w:val="0"/>
+        <w:autoSpaceDN w:val="0"/>
+        <w:adjustRightInd w:val="0"/>
+        <w:spacing w:after="0" w:line="240" w:lineRule="auto"/>
+        <w:rPr>
+          <w:rFonts w:eastAsia="ArialMT" w:cs="ArialMT"/>
+          <w:szCs w:val="28"/>
+        </w:rPr>
+      </w:pPr>
+    </w:p>
+    <w:p>
+      <w:pPr>
+        <w:autoSpaceDE w:val="0"/>
+        <w:autoSpaceDN w:val="0"/>
+        <w:adjustRightInd w:val="0"/>
+        <w:spacing w:after="0" w:line="240" w:lineRule="auto"/>
+        <w:rPr>
+          <w:rFonts w:eastAsia="ArialMT" w:cs="ArialMT"/>
+          <w:szCs w:val="28"/>
+        </w:rPr>
+      </w:pPr>
+    </w:p>
+    <w:p>
+      <w:pPr>
+        <w:autoSpaceDE w:val="0"/>
+        <w:autoSpaceDN w:val="0"/>
+        <w:adjustRightInd w:val="0"/>
+        <w:spacing w:after="0" w:line="240" w:lineRule="auto"/>
+        <w:rPr>
+          <w:rFonts w:eastAsia="ArialMT" w:cs="ArialMT"/>
+          <w:szCs w:val="28"/>
+        </w:rPr>
+      </w:pPr>
+    </w:p>
+    <w:p>
+      <w:pPr>
+        <w:autoSpaceDE w:val="0"/>
+        <w:autoSpaceDN w:val="0"/>
+        <w:adjustRightInd w:val="0"/>
+        <w:spacing w:after="0" w:line="240" w:lineRule="auto"/>
+        <w:rPr>
+          <w:rFonts w:eastAsia="ArialMT" w:cs="ArialMT"/>
+          <w:szCs w:val="28"/>
+        </w:rPr>
+      </w:pPr>
+    </w:p>
+    <w:p>
+      <w:pPr>
+        <w:autoSpaceDE w:val="0"/>
+        <w:autoSpaceDN w:val="0"/>
+        <w:adjustRightInd w:val="0"/>
+        <w:spacing w:after="0" w:line="240" w:lineRule="auto"/>
+        <w:rPr>
+          <w:rFonts w:eastAsia="ArialMT" w:cs="ArialMT"/>
+          <w:szCs w:val="28"/>
+        </w:rPr>
+      </w:pPr>
+    </w:p>
+    <w:p>
+      <w:pPr>
+        <w:autoSpaceDE w:val="0"/>
+        <w:autoSpaceDN w:val="0"/>
+        <w:adjustRightInd w:val="0"/>
+        <w:spacing w:after="0" w:line="240" w:lineRule="auto"/>
+        <w:rPr>
+          <w:rFonts w:eastAsia="ArialMT" w:cs="ArialMT"/>
+          <w:szCs w:val="28"/>
+        </w:rPr>
+      </w:pPr>
+    </w:p>
+    <w:p>
+      <w:pPr>
+        <w:autoSpaceDE w:val="0"/>
+        <w:autoSpaceDN w:val="0"/>
+        <w:adjustRightInd w:val="0"/>
+        <w:spacing w:after="0" w:line="240" w:lineRule="auto"/>
+        <w:rPr>
+          <w:rFonts w:eastAsia="ArialMT" w:cs="ArialMT"/>
+          <w:szCs w:val="28"/>
+        </w:rPr>
+      </w:pPr>
+    </w:p>
+    <w:p>
+      <w:pPr>
+        <w:autoSpaceDE w:val="0"/>
+        <w:autoSpaceDN w:val="0"/>
+        <w:adjustRightInd w:val="0"/>
+        <w:spacing w:after="0" w:line="240" w:lineRule="auto"/>
+        <w:rPr>
+          <w:rFonts w:eastAsia="ArialMT" w:cs="ArialMT"/>
+          <w:szCs w:val="28"/>
+        </w:rPr>
+      </w:pPr>
+    </w:p>
+    <w:p>
+      <w:pPr>
+        <w:autoSpaceDE w:val="0"/>
+        <w:autoSpaceDN w:val="0"/>
+        <w:adjustRightInd w:val="0"/>
+        <w:spacing w:after="0" w:line="240" w:lineRule="auto"/>
+        <w:rPr>
+          <w:rFonts w:eastAsia="ArialMT" w:cs="ArialMT"/>
+          <w:szCs w:val="28"/>
+        </w:rPr>
+      </w:pPr>
     </w:p>
     <w:p>
       <w:pPr>
@@ -5480,7 +5687,7 @@
 </file>
 
 <file path=customXml/itemProps1.xml><?xml version="1.0" encoding="utf-8"?>
-<ds:datastoreItem xmlns:ds="http://schemas.openxmlformats.org/officeDocument/2006/customXml" ds:itemID="{A9704E6C-B2DE-4276-89E0-3018CC365674}">
+<ds:datastoreItem xmlns:ds="http://schemas.openxmlformats.org/officeDocument/2006/customXml" ds:itemID="{F46F4CE8-F796-4BCB-8EEE-A39120841BDE}">
   <ds:schemaRefs>
     <ds:schemaRef ds:uri="http://schemas.openxmlformats.org/officeDocument/2006/bibliography"/>
   </ds:schemaRefs>

</xml_diff>

<commit_message>
Aggiunta foto assessorato all'ambiente
Altri cambiamenti:
- Creazione Tabelle utente
</commit_message>
<xml_diff>
--- a/Assignment1.docx
+++ b/Assignment1.docx
@@ -2733,8 +2733,6 @@
           <w:szCs w:val="28"/>
         </w:rPr>
       </w:pPr>
-      <w:bookmarkStart w:id="0" w:name="_GoBack"/>
-      <w:bookmarkEnd w:id="0"/>
     </w:p>
     <w:p>
       <w:pPr>
@@ -2767,6 +2765,263 @@
         <w:t>4.3 Operatore ecologico</w:t>
       </w:r>
     </w:p>
+    <w:p>
+      <w:pPr>
+        <w:autoSpaceDE w:val="0"/>
+        <w:autoSpaceDN w:val="0"/>
+        <w:adjustRightInd w:val="0"/>
+        <w:spacing w:after="0" w:line="240" w:lineRule="auto"/>
+        <w:rPr>
+          <w:rFonts w:eastAsia="ArialMT" w:cs="ArialMT"/>
+          <w:szCs w:val="28"/>
+        </w:rPr>
+      </w:pPr>
+    </w:p>
+    <w:tbl>
+      <w:tblPr>
+        <w:tblStyle w:val="Tabellagriglia6acolori-colore1"/>
+        <w:tblpPr w:leftFromText="141" w:rightFromText="141" w:vertAnchor="text" w:horzAnchor="page" w:tblpX="5581" w:tblpY="-28"/>
+        <w:tblW w:w="0" w:type="auto"/>
+        <w:tblLook w:val="04A0" w:firstRow="1" w:lastRow="0" w:firstColumn="1" w:lastColumn="0" w:noHBand="0" w:noVBand="1"/>
+      </w:tblPr>
+      <w:tblGrid>
+        <w:gridCol w:w="1895"/>
+        <w:gridCol w:w="2046"/>
+      </w:tblGrid>
+      <w:tr>
+        <w:trPr>
+          <w:cnfStyle w:val="100000000000" w:firstRow="1" w:lastRow="0" w:firstColumn="0" w:lastColumn="0" w:oddVBand="0" w:evenVBand="0" w:oddHBand="0" w:evenHBand="0" w:firstRowFirstColumn="0" w:firstRowLastColumn="0" w:lastRowFirstColumn="0" w:lastRowLastColumn="0"/>
+          <w:trHeight w:val="219"/>
+        </w:trPr>
+        <w:tc>
+          <w:tcPr>
+            <w:cnfStyle w:val="001000000000" w:firstRow="0" w:lastRow="0" w:firstColumn="1" w:lastColumn="0" w:oddVBand="0" w:evenVBand="0" w:oddHBand="0" w:evenHBand="0" w:firstRowFirstColumn="0" w:firstRowLastColumn="0" w:lastRowFirstColumn="0" w:lastRowLastColumn="0"/>
+            <w:tcW w:w="1895" w:type="dxa"/>
+          </w:tcPr>
+          <w:p>
+            <w:pPr>
+              <w:autoSpaceDE w:val="0"/>
+              <w:autoSpaceDN w:val="0"/>
+              <w:adjustRightInd w:val="0"/>
+              <w:rPr>
+                <w:rFonts w:eastAsia="ArialMT" w:cs="ArialMT"/>
+                <w:szCs w:val="28"/>
+              </w:rPr>
+            </w:pPr>
+            <w:r>
+              <w:rPr>
+                <w:rFonts w:eastAsia="ArialMT" w:cs="ArialMT"/>
+                <w:szCs w:val="28"/>
+              </w:rPr>
+              <w:t>Nominativo</w:t>
+            </w:r>
+          </w:p>
+        </w:tc>
+        <w:tc>
+          <w:tcPr>
+            <w:tcW w:w="2046" w:type="dxa"/>
+          </w:tcPr>
+          <w:p>
+            <w:pPr>
+              <w:autoSpaceDE w:val="0"/>
+              <w:autoSpaceDN w:val="0"/>
+              <w:adjustRightInd w:val="0"/>
+              <w:cnfStyle w:val="100000000000" w:firstRow="1" w:lastRow="0" w:firstColumn="0" w:lastColumn="0" w:oddVBand="0" w:evenVBand="0" w:oddHBand="0" w:evenHBand="0" w:firstRowFirstColumn="0" w:firstRowLastColumn="0" w:lastRowFirstColumn="0" w:lastRowLastColumn="0"/>
+              <w:rPr>
+                <w:rFonts w:eastAsia="ArialMT" w:cs="ArialMT"/>
+                <w:b w:val="0"/>
+                <w:szCs w:val="28"/>
+              </w:rPr>
+            </w:pPr>
+            <w:r>
+              <w:rPr>
+                <w:rFonts w:eastAsia="ArialMT" w:cs="ArialMT"/>
+                <w:b w:val="0"/>
+                <w:szCs w:val="28"/>
+              </w:rPr>
+              <w:t>Marco</w:t>
+            </w:r>
+            <w:r>
+              <w:rPr>
+                <w:rFonts w:eastAsia="ArialMT" w:cs="ArialMT"/>
+                <w:b w:val="0"/>
+                <w:szCs w:val="28"/>
+              </w:rPr>
+              <w:t xml:space="preserve"> </w:t>
+            </w:r>
+            <w:r>
+              <w:rPr>
+                <w:rFonts w:eastAsia="ArialMT" w:cs="ArialMT"/>
+                <w:b w:val="0"/>
+                <w:szCs w:val="28"/>
+              </w:rPr>
+              <w:t>Giuliano</w:t>
+            </w:r>
+          </w:p>
+        </w:tc>
+      </w:tr>
+      <w:tr>
+        <w:trPr>
+          <w:cnfStyle w:val="000000100000" w:firstRow="0" w:lastRow="0" w:firstColumn="0" w:lastColumn="0" w:oddVBand="0" w:evenVBand="0" w:oddHBand="1" w:evenHBand="0" w:firstRowFirstColumn="0" w:firstRowLastColumn="0" w:lastRowFirstColumn="0" w:lastRowLastColumn="0"/>
+          <w:trHeight w:val="207"/>
+        </w:trPr>
+        <w:tc>
+          <w:tcPr>
+            <w:cnfStyle w:val="001000000000" w:firstRow="0" w:lastRow="0" w:firstColumn="1" w:lastColumn="0" w:oddVBand="0" w:evenVBand="0" w:oddHBand="0" w:evenHBand="0" w:firstRowFirstColumn="0" w:firstRowLastColumn="0" w:lastRowFirstColumn="0" w:lastRowLastColumn="0"/>
+            <w:tcW w:w="1895" w:type="dxa"/>
+          </w:tcPr>
+          <w:p>
+            <w:pPr>
+              <w:autoSpaceDE w:val="0"/>
+              <w:autoSpaceDN w:val="0"/>
+              <w:adjustRightInd w:val="0"/>
+              <w:rPr>
+                <w:rFonts w:eastAsia="ArialMT" w:cs="ArialMT"/>
+                <w:szCs w:val="28"/>
+              </w:rPr>
+            </w:pPr>
+            <w:r>
+              <w:rPr>
+                <w:rFonts w:eastAsia="ArialMT" w:cs="ArialMT"/>
+                <w:szCs w:val="28"/>
+              </w:rPr>
+              <w:t>Età</w:t>
+            </w:r>
+          </w:p>
+        </w:tc>
+        <w:tc>
+          <w:tcPr>
+            <w:tcW w:w="2046" w:type="dxa"/>
+          </w:tcPr>
+          <w:p>
+            <w:pPr>
+              <w:autoSpaceDE w:val="0"/>
+              <w:autoSpaceDN w:val="0"/>
+              <w:adjustRightInd w:val="0"/>
+              <w:cnfStyle w:val="000000100000" w:firstRow="0" w:lastRow="0" w:firstColumn="0" w:lastColumn="0" w:oddVBand="0" w:evenVBand="0" w:oddHBand="1" w:evenHBand="0" w:firstRowFirstColumn="0" w:firstRowLastColumn="0" w:lastRowFirstColumn="0" w:lastRowLastColumn="0"/>
+              <w:rPr>
+                <w:rFonts w:eastAsia="ArialMT" w:cs="ArialMT"/>
+                <w:szCs w:val="28"/>
+              </w:rPr>
+            </w:pPr>
+            <w:r>
+              <w:rPr>
+                <w:rFonts w:eastAsia="ArialMT" w:cs="ArialMT"/>
+                <w:szCs w:val="28"/>
+              </w:rPr>
+              <w:t>45</w:t>
+            </w:r>
+          </w:p>
+        </w:tc>
+      </w:tr>
+      <w:tr>
+        <w:trPr>
+          <w:trHeight w:val="219"/>
+        </w:trPr>
+        <w:tc>
+          <w:tcPr>
+            <w:cnfStyle w:val="001000000000" w:firstRow="0" w:lastRow="0" w:firstColumn="1" w:lastColumn="0" w:oddVBand="0" w:evenVBand="0" w:oddHBand="0" w:evenHBand="0" w:firstRowFirstColumn="0" w:firstRowLastColumn="0" w:lastRowFirstColumn="0" w:lastRowLastColumn="0"/>
+            <w:tcW w:w="1895" w:type="dxa"/>
+          </w:tcPr>
+          <w:p>
+            <w:pPr>
+              <w:autoSpaceDE w:val="0"/>
+              <w:autoSpaceDN w:val="0"/>
+              <w:adjustRightInd w:val="0"/>
+              <w:rPr>
+                <w:rFonts w:eastAsia="ArialMT" w:cs="ArialMT"/>
+                <w:szCs w:val="28"/>
+              </w:rPr>
+            </w:pPr>
+            <w:r>
+              <w:rPr>
+                <w:rFonts w:eastAsia="ArialMT" w:cs="ArialMT"/>
+                <w:szCs w:val="28"/>
+              </w:rPr>
+              <w:t>Città</w:t>
+            </w:r>
+          </w:p>
+        </w:tc>
+        <w:tc>
+          <w:tcPr>
+            <w:tcW w:w="2046" w:type="dxa"/>
+          </w:tcPr>
+          <w:p>
+            <w:pPr>
+              <w:autoSpaceDE w:val="0"/>
+              <w:autoSpaceDN w:val="0"/>
+              <w:adjustRightInd w:val="0"/>
+              <w:cnfStyle w:val="000000000000" w:firstRow="0" w:lastRow="0" w:firstColumn="0" w:lastColumn="0" w:oddVBand="0" w:evenVBand="0" w:oddHBand="0" w:evenHBand="0" w:firstRowFirstColumn="0" w:firstRowLastColumn="0" w:lastRowFirstColumn="0" w:lastRowLastColumn="0"/>
+              <w:rPr>
+                <w:rFonts w:eastAsia="ArialMT" w:cs="ArialMT"/>
+                <w:szCs w:val="28"/>
+              </w:rPr>
+            </w:pPr>
+            <w:r>
+              <w:rPr>
+                <w:rFonts w:eastAsia="ArialMT" w:cs="ArialMT"/>
+                <w:szCs w:val="28"/>
+              </w:rPr>
+              <w:t>Baronissi</w:t>
+            </w:r>
+          </w:p>
+        </w:tc>
+      </w:tr>
+      <w:tr>
+        <w:trPr>
+          <w:cnfStyle w:val="000000100000" w:firstRow="0" w:lastRow="0" w:firstColumn="0" w:lastColumn="0" w:oddVBand="0" w:evenVBand="0" w:oddHBand="1" w:evenHBand="0" w:firstRowFirstColumn="0" w:firstRowLastColumn="0" w:lastRowFirstColumn="0" w:lastRowLastColumn="0"/>
+          <w:trHeight w:val="427"/>
+        </w:trPr>
+        <w:tc>
+          <w:tcPr>
+            <w:cnfStyle w:val="001000000000" w:firstRow="0" w:lastRow="0" w:firstColumn="1" w:lastColumn="0" w:oddVBand="0" w:evenVBand="0" w:oddHBand="0" w:evenHBand="0" w:firstRowFirstColumn="0" w:firstRowLastColumn="0" w:lastRowFirstColumn="0" w:lastRowLastColumn="0"/>
+            <w:tcW w:w="1895" w:type="dxa"/>
+          </w:tcPr>
+          <w:p>
+            <w:pPr>
+              <w:autoSpaceDE w:val="0"/>
+              <w:autoSpaceDN w:val="0"/>
+              <w:adjustRightInd w:val="0"/>
+              <w:rPr>
+                <w:rFonts w:eastAsia="ArialMT" w:cs="ArialMT"/>
+                <w:szCs w:val="28"/>
+              </w:rPr>
+            </w:pPr>
+            <w:r>
+              <w:rPr>
+                <w:rFonts w:eastAsia="ArialMT" w:cs="ArialMT"/>
+                <w:szCs w:val="28"/>
+              </w:rPr>
+              <w:t>Professione</w:t>
+            </w:r>
+          </w:p>
+        </w:tc>
+        <w:tc>
+          <w:tcPr>
+            <w:tcW w:w="2046" w:type="dxa"/>
+          </w:tcPr>
+          <w:p>
+            <w:pPr>
+              <w:autoSpaceDE w:val="0"/>
+              <w:autoSpaceDN w:val="0"/>
+              <w:adjustRightInd w:val="0"/>
+              <w:cnfStyle w:val="000000100000" w:firstRow="0" w:lastRow="0" w:firstColumn="0" w:lastColumn="0" w:oddVBand="0" w:evenVBand="0" w:oddHBand="1" w:evenHBand="0" w:firstRowFirstColumn="0" w:firstRowLastColumn="0" w:lastRowFirstColumn="0" w:lastRowLastColumn="0"/>
+              <w:rPr>
+                <w:rFonts w:eastAsia="ArialMT" w:cs="ArialMT"/>
+                <w:szCs w:val="28"/>
+              </w:rPr>
+            </w:pPr>
+            <w:r>
+              <w:rPr>
+                <w:rFonts w:eastAsia="ArialMT" w:cs="ArialMT"/>
+                <w:szCs w:val="28"/>
+              </w:rPr>
+              <w:t>Operatore ecologico</w:t>
+            </w:r>
+          </w:p>
+        </w:tc>
+      </w:tr>
+    </w:tbl>
     <w:p>
       <w:pPr>
         <w:autoSpaceDE w:val="0"/>
@@ -2786,30 +3041,15 @@
           <wp:anchor distT="0" distB="0" distL="114300" distR="114300" simplePos="0" relativeHeight="251661312" behindDoc="1" locked="0" layoutInCell="1" allowOverlap="1">
             <wp:simplePos x="0" y="0"/>
             <wp:positionH relativeFrom="column">
-              <wp:posOffset>194310</wp:posOffset>
+              <wp:posOffset>137160</wp:posOffset>
             </wp:positionH>
             <wp:positionV relativeFrom="paragraph">
-              <wp:posOffset>167640</wp:posOffset>
+              <wp:posOffset>15875</wp:posOffset>
             </wp:positionV>
-            <wp:extent cx="1875155" cy="1037590"/>
-            <wp:effectExtent l="152400" t="152400" r="353695" b="353060"/>
-            <wp:wrapTight wrapText="bothSides">
-              <wp:wrapPolygon edited="0">
-                <wp:start x="878" y="-3173"/>
-                <wp:lineTo x="-1756" y="-2379"/>
-                <wp:lineTo x="-1536" y="23398"/>
-                <wp:lineTo x="1975" y="27760"/>
-                <wp:lineTo x="2194" y="28553"/>
-                <wp:lineTo x="21505" y="28553"/>
-                <wp:lineTo x="21724" y="27760"/>
-                <wp:lineTo x="25235" y="23398"/>
-                <wp:lineTo x="25455" y="3966"/>
-                <wp:lineTo x="22822" y="-1983"/>
-                <wp:lineTo x="22602" y="-3173"/>
-                <wp:lineTo x="878" y="-3173"/>
-              </wp:wrapPolygon>
-            </wp:wrapTight>
-            <wp:docPr id="6" name="Immagine 6" descr="Risultati immagini per operatore ecologico"/>
+            <wp:extent cx="1875155" cy="1200150"/>
+            <wp:effectExtent l="152400" t="152400" r="353695" b="361950"/>
+            <wp:wrapSquare wrapText="bothSides"/>
+            <wp:docPr id="7" name="Immagine 7" descr="Risultati immagini per operatore ecologico"/>
             <wp:cNvGraphicFramePr>
               <a:graphicFrameLocks xmlns:a="http://schemas.openxmlformats.org/drawingml/2006/main" noChangeAspect="1"/>
             </wp:cNvGraphicFramePr>
@@ -2822,7 +3062,7 @@
                       <a:picLocks noChangeAspect="1" noChangeArrowheads="1"/>
                     </pic:cNvPicPr>
                   </pic:nvPicPr>
-                  <pic:blipFill>
+                  <pic:blipFill rotWithShape="1">
                     <a:blip r:embed="rId10" cstate="print">
                       <a:extLst>
                         <a:ext uri="{28A0092B-C50C-407E-A947-70E740481C1C}">
@@ -2830,15 +3070,13 @@
                         </a:ext>
                       </a:extLst>
                     </a:blip>
-                    <a:srcRect/>
-                    <a:stretch>
-                      <a:fillRect/>
-                    </a:stretch>
+                    <a:srcRect b="4304"/>
+                    <a:stretch/>
                   </pic:blipFill>
                   <pic:spPr bwMode="auto">
                     <a:xfrm>
                       <a:off x="0" y="0"/>
-                      <a:ext cx="1875155" cy="1037590"/>
+                      <a:ext cx="1875155" cy="1200150"/>
                     </a:xfrm>
                     <a:prstGeom prst="rect">
                       <a:avLst/>
@@ -2853,10 +3091,18 @@
                         </a:srgbClr>
                       </a:outerShdw>
                     </a:effectLst>
+                    <a:extLst>
+                      <a:ext uri="{53640926-AAD7-44D8-BBD7-CCE9431645EC}">
+                        <a14:shadowObscured xmlns:a14="http://schemas.microsoft.com/office/drawing/2010/main"/>
+                      </a:ext>
+                    </a:extLst>
                   </pic:spPr>
                 </pic:pic>
               </a:graphicData>
             </a:graphic>
+            <wp14:sizeRelV relativeFrom="margin">
+              <wp14:pctHeight>0</wp14:pctHeight>
+            </wp14:sizeRelV>
           </wp:anchor>
         </w:drawing>
       </w:r>
@@ -2969,6 +3215,711 @@
         </w:rPr>
       </w:pPr>
     </w:p>
+    <w:tbl>
+      <w:tblPr>
+        <w:tblStyle w:val="Grigliatabella"/>
+        <w:tblW w:w="0" w:type="auto"/>
+        <w:tblLook w:val="04A0" w:firstRow="1" w:lastRow="0" w:firstColumn="1" w:lastColumn="0" w:noHBand="0" w:noVBand="1"/>
+      </w:tblPr>
+      <w:tblGrid>
+        <w:gridCol w:w="4814"/>
+        <w:gridCol w:w="4814"/>
+      </w:tblGrid>
+      <w:tr>
+        <w:tc>
+          <w:tcPr>
+            <w:tcW w:w="9628" w:type="dxa"/>
+            <w:gridSpan w:val="2"/>
+            <w:shd w:val="clear" w:color="auto" w:fill="D044AB"/>
+          </w:tcPr>
+          <w:p>
+            <w:pPr>
+              <w:autoSpaceDE w:val="0"/>
+              <w:autoSpaceDN w:val="0"/>
+              <w:adjustRightInd w:val="0"/>
+              <w:jc w:val="center"/>
+              <w:rPr>
+                <w:rFonts w:eastAsia="ArialMT" w:cs="ArialMT"/>
+                <w:szCs w:val="28"/>
+              </w:rPr>
+            </w:pPr>
+            <w:r>
+              <w:rPr>
+                <w:rFonts w:eastAsia="ArialMT" w:cs="ArialMT"/>
+                <w:szCs w:val="28"/>
+              </w:rPr>
+              <w:t xml:space="preserve">Checklist Profilo Utente </w:t>
+            </w:r>
+            <w:r>
+              <w:rPr>
+                <w:rFonts w:eastAsia="ArialMT" w:cs="ArialMT"/>
+                <w:szCs w:val="28"/>
+              </w:rPr>
+              <w:t>– Operatore Ecologico</w:t>
+            </w:r>
+            <w:bookmarkStart w:id="0" w:name="_GoBack"/>
+            <w:bookmarkEnd w:id="0"/>
+          </w:p>
+        </w:tc>
+      </w:tr>
+      <w:tr>
+        <w:tc>
+          <w:tcPr>
+            <w:tcW w:w="9628" w:type="dxa"/>
+            <w:gridSpan w:val="2"/>
+            <w:shd w:val="clear" w:color="auto" w:fill="8EAADB" w:themeFill="accent1" w:themeFillTint="99"/>
+          </w:tcPr>
+          <w:p>
+            <w:pPr>
+              <w:autoSpaceDE w:val="0"/>
+              <w:autoSpaceDN w:val="0"/>
+              <w:adjustRightInd w:val="0"/>
+              <w:jc w:val="center"/>
+              <w:rPr>
+                <w:rFonts w:eastAsia="ArialMT" w:cs="ArialMT"/>
+                <w:szCs w:val="28"/>
+              </w:rPr>
+            </w:pPr>
+            <w:r>
+              <w:rPr>
+                <w:rFonts w:eastAsia="ArialMT" w:cs="ArialMT"/>
+                <w:szCs w:val="28"/>
+              </w:rPr>
+              <w:t>Conoscenza ed Esperienza</w:t>
+            </w:r>
+          </w:p>
+        </w:tc>
+      </w:tr>
+      <w:tr>
+        <w:tc>
+          <w:tcPr>
+            <w:tcW w:w="4814" w:type="dxa"/>
+            <w:shd w:val="clear" w:color="auto" w:fill="D9E2F3" w:themeFill="accent1" w:themeFillTint="33"/>
+          </w:tcPr>
+          <w:p>
+            <w:pPr>
+              <w:autoSpaceDE w:val="0"/>
+              <w:autoSpaceDN w:val="0"/>
+              <w:adjustRightInd w:val="0"/>
+              <w:jc w:val="center"/>
+              <w:rPr>
+                <w:rFonts w:eastAsia="ArialMT" w:cs="ArialMT"/>
+                <w:szCs w:val="28"/>
+              </w:rPr>
+            </w:pPr>
+            <w:r>
+              <w:rPr>
+                <w:rFonts w:eastAsia="ArialMT" w:cs="ArialMT"/>
+                <w:szCs w:val="28"/>
+              </w:rPr>
+              <w:t>Esperienza col Sistema</w:t>
+            </w:r>
+          </w:p>
+        </w:tc>
+        <w:tc>
+          <w:tcPr>
+            <w:tcW w:w="4814" w:type="dxa"/>
+            <w:shd w:val="clear" w:color="auto" w:fill="FF99FF"/>
+          </w:tcPr>
+          <w:p>
+            <w:pPr>
+              <w:autoSpaceDE w:val="0"/>
+              <w:autoSpaceDN w:val="0"/>
+              <w:adjustRightInd w:val="0"/>
+              <w:jc w:val="center"/>
+              <w:rPr>
+                <w:rFonts w:eastAsia="ArialMT" w:cs="ArialMT"/>
+                <w:szCs w:val="28"/>
+              </w:rPr>
+            </w:pPr>
+          </w:p>
+        </w:tc>
+      </w:tr>
+      <w:tr>
+        <w:tc>
+          <w:tcPr>
+            <w:tcW w:w="4814" w:type="dxa"/>
+            <w:shd w:val="clear" w:color="auto" w:fill="D9E2F3" w:themeFill="accent1" w:themeFillTint="33"/>
+          </w:tcPr>
+          <w:p>
+            <w:pPr>
+              <w:autoSpaceDE w:val="0"/>
+              <w:autoSpaceDN w:val="0"/>
+              <w:adjustRightInd w:val="0"/>
+              <w:jc w:val="center"/>
+              <w:rPr>
+                <w:rFonts w:eastAsia="ArialMT" w:cs="ArialMT"/>
+                <w:szCs w:val="28"/>
+              </w:rPr>
+            </w:pPr>
+            <w:r>
+              <w:rPr>
+                <w:rFonts w:eastAsia="ArialMT" w:cs="ArialMT"/>
+                <w:szCs w:val="28"/>
+              </w:rPr>
+              <w:t>Conoscenze di Informatica</w:t>
+            </w:r>
+          </w:p>
+        </w:tc>
+        <w:tc>
+          <w:tcPr>
+            <w:tcW w:w="4814" w:type="dxa"/>
+            <w:shd w:val="clear" w:color="auto" w:fill="FF99FF"/>
+          </w:tcPr>
+          <w:p>
+            <w:pPr>
+              <w:autoSpaceDE w:val="0"/>
+              <w:autoSpaceDN w:val="0"/>
+              <w:adjustRightInd w:val="0"/>
+              <w:jc w:val="center"/>
+              <w:rPr>
+                <w:rFonts w:eastAsia="ArialMT" w:cs="ArialMT"/>
+                <w:szCs w:val="28"/>
+              </w:rPr>
+            </w:pPr>
+          </w:p>
+        </w:tc>
+      </w:tr>
+      <w:tr>
+        <w:tc>
+          <w:tcPr>
+            <w:tcW w:w="4814" w:type="dxa"/>
+            <w:shd w:val="clear" w:color="auto" w:fill="D9E2F3" w:themeFill="accent1" w:themeFillTint="33"/>
+          </w:tcPr>
+          <w:p>
+            <w:pPr>
+              <w:tabs>
+                <w:tab w:val="left" w:pos="1260"/>
+              </w:tabs>
+              <w:autoSpaceDE w:val="0"/>
+              <w:autoSpaceDN w:val="0"/>
+              <w:adjustRightInd w:val="0"/>
+              <w:jc w:val="center"/>
+              <w:rPr>
+                <w:rFonts w:eastAsia="ArialMT" w:cs="ArialMT"/>
+                <w:szCs w:val="28"/>
+              </w:rPr>
+            </w:pPr>
+            <w:r>
+              <w:rPr>
+                <w:rFonts w:eastAsia="ArialMT" w:cs="ArialMT"/>
+                <w:szCs w:val="28"/>
+              </w:rPr>
+              <w:t>Istruzione</w:t>
+            </w:r>
+          </w:p>
+        </w:tc>
+        <w:tc>
+          <w:tcPr>
+            <w:tcW w:w="4814" w:type="dxa"/>
+            <w:shd w:val="clear" w:color="auto" w:fill="FF99FF"/>
+          </w:tcPr>
+          <w:p>
+            <w:pPr>
+              <w:autoSpaceDE w:val="0"/>
+              <w:autoSpaceDN w:val="0"/>
+              <w:adjustRightInd w:val="0"/>
+              <w:jc w:val="center"/>
+              <w:rPr>
+                <w:rFonts w:eastAsia="ArialMT" w:cs="ArialMT"/>
+                <w:szCs w:val="28"/>
+              </w:rPr>
+            </w:pPr>
+          </w:p>
+        </w:tc>
+      </w:tr>
+      <w:tr>
+        <w:tc>
+          <w:tcPr>
+            <w:tcW w:w="4814" w:type="dxa"/>
+            <w:shd w:val="clear" w:color="auto" w:fill="D9E2F3" w:themeFill="accent1" w:themeFillTint="33"/>
+          </w:tcPr>
+          <w:p>
+            <w:pPr>
+              <w:autoSpaceDE w:val="0"/>
+              <w:autoSpaceDN w:val="0"/>
+              <w:adjustRightInd w:val="0"/>
+              <w:jc w:val="center"/>
+              <w:rPr>
+                <w:rFonts w:eastAsia="ArialMT" w:cs="ArialMT"/>
+                <w:szCs w:val="28"/>
+              </w:rPr>
+            </w:pPr>
+            <w:r>
+              <w:rPr>
+                <w:rFonts w:eastAsia="ArialMT" w:cs="ArialMT"/>
+                <w:szCs w:val="28"/>
+              </w:rPr>
+              <w:t>Esperienza nell’uso di sistemi interattivi</w:t>
+            </w:r>
+          </w:p>
+        </w:tc>
+        <w:tc>
+          <w:tcPr>
+            <w:tcW w:w="4814" w:type="dxa"/>
+            <w:shd w:val="clear" w:color="auto" w:fill="FF99FF"/>
+          </w:tcPr>
+          <w:p>
+            <w:pPr>
+              <w:autoSpaceDE w:val="0"/>
+              <w:autoSpaceDN w:val="0"/>
+              <w:adjustRightInd w:val="0"/>
+              <w:jc w:val="center"/>
+              <w:rPr>
+                <w:rFonts w:eastAsia="ArialMT" w:cs="ArialMT"/>
+                <w:szCs w:val="28"/>
+              </w:rPr>
+            </w:pPr>
+          </w:p>
+        </w:tc>
+      </w:tr>
+      <w:tr>
+        <w:tc>
+          <w:tcPr>
+            <w:tcW w:w="4814" w:type="dxa"/>
+            <w:shd w:val="clear" w:color="auto" w:fill="D9E2F3" w:themeFill="accent1" w:themeFillTint="33"/>
+          </w:tcPr>
+          <w:p>
+            <w:pPr>
+              <w:autoSpaceDE w:val="0"/>
+              <w:autoSpaceDN w:val="0"/>
+              <w:adjustRightInd w:val="0"/>
+              <w:jc w:val="center"/>
+              <w:rPr>
+                <w:rFonts w:eastAsia="ArialMT" w:cs="ArialMT"/>
+                <w:szCs w:val="28"/>
+              </w:rPr>
+            </w:pPr>
+            <w:r>
+              <w:rPr>
+                <w:rFonts w:eastAsia="ArialMT" w:cs="ArialMT"/>
+                <w:szCs w:val="28"/>
+              </w:rPr>
+              <w:t>Esperienza nell’uso di sistemi analoghi</w:t>
+            </w:r>
+          </w:p>
+        </w:tc>
+        <w:tc>
+          <w:tcPr>
+            <w:tcW w:w="4814" w:type="dxa"/>
+            <w:shd w:val="clear" w:color="auto" w:fill="FF99FF"/>
+          </w:tcPr>
+          <w:p>
+            <w:pPr>
+              <w:autoSpaceDE w:val="0"/>
+              <w:autoSpaceDN w:val="0"/>
+              <w:adjustRightInd w:val="0"/>
+              <w:jc w:val="center"/>
+              <w:rPr>
+                <w:rFonts w:eastAsia="ArialMT" w:cs="ArialMT"/>
+                <w:szCs w:val="28"/>
+              </w:rPr>
+            </w:pPr>
+          </w:p>
+        </w:tc>
+      </w:tr>
+      <w:tr>
+        <w:tc>
+          <w:tcPr>
+            <w:tcW w:w="9628" w:type="dxa"/>
+            <w:gridSpan w:val="2"/>
+            <w:shd w:val="clear" w:color="auto" w:fill="8EAADB" w:themeFill="accent1" w:themeFillTint="99"/>
+          </w:tcPr>
+          <w:p>
+            <w:pPr>
+              <w:autoSpaceDE w:val="0"/>
+              <w:autoSpaceDN w:val="0"/>
+              <w:adjustRightInd w:val="0"/>
+              <w:jc w:val="center"/>
+              <w:rPr>
+                <w:rFonts w:eastAsia="ArialMT" w:cs="ArialMT"/>
+                <w:szCs w:val="28"/>
+              </w:rPr>
+            </w:pPr>
+            <w:r>
+              <w:rPr>
+                <w:rFonts w:eastAsia="ArialMT" w:cs="ArialMT"/>
+                <w:szCs w:val="28"/>
+              </w:rPr>
+              <w:t xml:space="preserve">Caratteristiche di lavoro e Caratteristiche </w:t>
+            </w:r>
+            <w:proofErr w:type="gramStart"/>
+            <w:r>
+              <w:rPr>
+                <w:rFonts w:eastAsia="ArialMT" w:cs="ArialMT"/>
+                <w:szCs w:val="28"/>
+              </w:rPr>
+              <w:t>dei task</w:t>
+            </w:r>
+            <w:proofErr w:type="gramEnd"/>
+          </w:p>
+        </w:tc>
+      </w:tr>
+      <w:tr>
+        <w:tc>
+          <w:tcPr>
+            <w:tcW w:w="4814" w:type="dxa"/>
+            <w:shd w:val="clear" w:color="auto" w:fill="D9E2F3" w:themeFill="accent1" w:themeFillTint="33"/>
+          </w:tcPr>
+          <w:p>
+            <w:pPr>
+              <w:autoSpaceDE w:val="0"/>
+              <w:autoSpaceDN w:val="0"/>
+              <w:adjustRightInd w:val="0"/>
+              <w:jc w:val="center"/>
+              <w:rPr>
+                <w:rFonts w:eastAsia="ArialMT" w:cs="ArialMT"/>
+                <w:szCs w:val="28"/>
+              </w:rPr>
+            </w:pPr>
+            <w:r>
+              <w:rPr>
+                <w:rFonts w:eastAsia="ArialMT" w:cs="ArialMT"/>
+                <w:szCs w:val="28"/>
+              </w:rPr>
+              <w:t>Frequenza d’uso</w:t>
+            </w:r>
+          </w:p>
+        </w:tc>
+        <w:tc>
+          <w:tcPr>
+            <w:tcW w:w="4814" w:type="dxa"/>
+            <w:shd w:val="clear" w:color="auto" w:fill="FF99FF"/>
+          </w:tcPr>
+          <w:p>
+            <w:pPr>
+              <w:autoSpaceDE w:val="0"/>
+              <w:autoSpaceDN w:val="0"/>
+              <w:adjustRightInd w:val="0"/>
+              <w:jc w:val="center"/>
+              <w:rPr>
+                <w:rFonts w:eastAsia="ArialMT" w:cs="ArialMT"/>
+                <w:szCs w:val="28"/>
+              </w:rPr>
+            </w:pPr>
+          </w:p>
+        </w:tc>
+      </w:tr>
+      <w:tr>
+        <w:tc>
+          <w:tcPr>
+            <w:tcW w:w="4814" w:type="dxa"/>
+            <w:shd w:val="clear" w:color="auto" w:fill="D9E2F3" w:themeFill="accent1" w:themeFillTint="33"/>
+          </w:tcPr>
+          <w:p>
+            <w:pPr>
+              <w:autoSpaceDE w:val="0"/>
+              <w:autoSpaceDN w:val="0"/>
+              <w:adjustRightInd w:val="0"/>
+              <w:jc w:val="center"/>
+              <w:rPr>
+                <w:rFonts w:eastAsia="ArialMT" w:cs="ArialMT"/>
+                <w:szCs w:val="28"/>
+              </w:rPr>
+            </w:pPr>
+            <w:r>
+              <w:rPr>
+                <w:rFonts w:eastAsia="ArialMT" w:cs="ArialMT"/>
+                <w:szCs w:val="28"/>
+              </w:rPr>
+              <w:t xml:space="preserve">Importanza </w:t>
+            </w:r>
+            <w:proofErr w:type="gramStart"/>
+            <w:r>
+              <w:rPr>
+                <w:rFonts w:eastAsia="ArialMT" w:cs="ArialMT"/>
+                <w:szCs w:val="28"/>
+              </w:rPr>
+              <w:t>del task</w:t>
+            </w:r>
+            <w:proofErr w:type="gramEnd"/>
+          </w:p>
+        </w:tc>
+        <w:tc>
+          <w:tcPr>
+            <w:tcW w:w="4814" w:type="dxa"/>
+            <w:shd w:val="clear" w:color="auto" w:fill="FF99FF"/>
+          </w:tcPr>
+          <w:p>
+            <w:pPr>
+              <w:autoSpaceDE w:val="0"/>
+              <w:autoSpaceDN w:val="0"/>
+              <w:adjustRightInd w:val="0"/>
+              <w:jc w:val="center"/>
+              <w:rPr>
+                <w:rFonts w:eastAsia="ArialMT" w:cs="ArialMT"/>
+                <w:szCs w:val="28"/>
+              </w:rPr>
+            </w:pPr>
+          </w:p>
+        </w:tc>
+      </w:tr>
+      <w:tr>
+        <w:tc>
+          <w:tcPr>
+            <w:tcW w:w="4814" w:type="dxa"/>
+            <w:shd w:val="clear" w:color="auto" w:fill="D9E2F3" w:themeFill="accent1" w:themeFillTint="33"/>
+          </w:tcPr>
+          <w:p>
+            <w:pPr>
+              <w:autoSpaceDE w:val="0"/>
+              <w:autoSpaceDN w:val="0"/>
+              <w:adjustRightInd w:val="0"/>
+              <w:jc w:val="center"/>
+              <w:rPr>
+                <w:rFonts w:eastAsia="ArialMT" w:cs="ArialMT"/>
+                <w:szCs w:val="28"/>
+              </w:rPr>
+            </w:pPr>
+            <w:r>
+              <w:rPr>
+                <w:rFonts w:eastAsia="ArialMT" w:cs="ArialMT"/>
+                <w:szCs w:val="28"/>
+              </w:rPr>
+              <w:t xml:space="preserve">Complessità </w:t>
+            </w:r>
+            <w:proofErr w:type="gramStart"/>
+            <w:r>
+              <w:rPr>
+                <w:rFonts w:eastAsia="ArialMT" w:cs="ArialMT"/>
+                <w:szCs w:val="28"/>
+              </w:rPr>
+              <w:t>del task</w:t>
+            </w:r>
+            <w:proofErr w:type="gramEnd"/>
+          </w:p>
+        </w:tc>
+        <w:tc>
+          <w:tcPr>
+            <w:tcW w:w="4814" w:type="dxa"/>
+            <w:shd w:val="clear" w:color="auto" w:fill="FF99FF"/>
+          </w:tcPr>
+          <w:p>
+            <w:pPr>
+              <w:autoSpaceDE w:val="0"/>
+              <w:autoSpaceDN w:val="0"/>
+              <w:adjustRightInd w:val="0"/>
+              <w:jc w:val="center"/>
+              <w:rPr>
+                <w:rFonts w:eastAsia="ArialMT" w:cs="ArialMT"/>
+                <w:szCs w:val="28"/>
+              </w:rPr>
+            </w:pPr>
+          </w:p>
+        </w:tc>
+      </w:tr>
+      <w:tr>
+        <w:tc>
+          <w:tcPr>
+            <w:tcW w:w="9628" w:type="dxa"/>
+            <w:gridSpan w:val="2"/>
+            <w:shd w:val="clear" w:color="auto" w:fill="8EAADB" w:themeFill="accent1" w:themeFillTint="99"/>
+          </w:tcPr>
+          <w:p>
+            <w:pPr>
+              <w:tabs>
+                <w:tab w:val="left" w:pos="5340"/>
+              </w:tabs>
+              <w:autoSpaceDE w:val="0"/>
+              <w:autoSpaceDN w:val="0"/>
+              <w:adjustRightInd w:val="0"/>
+              <w:jc w:val="center"/>
+              <w:rPr>
+                <w:rFonts w:eastAsia="ArialMT" w:cs="ArialMT"/>
+                <w:szCs w:val="28"/>
+              </w:rPr>
+            </w:pPr>
+            <w:r>
+              <w:rPr>
+                <w:rFonts w:eastAsia="ArialMT" w:cs="ArialMT"/>
+                <w:szCs w:val="28"/>
+              </w:rPr>
+              <w:t>Caratteristiche Fisiche</w:t>
+            </w:r>
+          </w:p>
+        </w:tc>
+      </w:tr>
+      <w:tr>
+        <w:tc>
+          <w:tcPr>
+            <w:tcW w:w="4814" w:type="dxa"/>
+            <w:shd w:val="clear" w:color="auto" w:fill="D9E2F3" w:themeFill="accent1" w:themeFillTint="33"/>
+          </w:tcPr>
+          <w:p>
+            <w:pPr>
+              <w:autoSpaceDE w:val="0"/>
+              <w:autoSpaceDN w:val="0"/>
+              <w:adjustRightInd w:val="0"/>
+              <w:jc w:val="center"/>
+              <w:rPr>
+                <w:rFonts w:eastAsia="ArialMT" w:cs="ArialMT"/>
+                <w:szCs w:val="28"/>
+              </w:rPr>
+            </w:pPr>
+            <w:r>
+              <w:rPr>
+                <w:rFonts w:eastAsia="ArialMT" w:cs="ArialMT"/>
+                <w:szCs w:val="28"/>
+              </w:rPr>
+              <w:t>Corporatura</w:t>
+            </w:r>
+          </w:p>
+        </w:tc>
+        <w:tc>
+          <w:tcPr>
+            <w:tcW w:w="4814" w:type="dxa"/>
+            <w:shd w:val="clear" w:color="auto" w:fill="FF99FF"/>
+          </w:tcPr>
+          <w:p>
+            <w:pPr>
+              <w:autoSpaceDE w:val="0"/>
+              <w:autoSpaceDN w:val="0"/>
+              <w:adjustRightInd w:val="0"/>
+              <w:jc w:val="center"/>
+              <w:rPr>
+                <w:rFonts w:eastAsia="ArialMT" w:cs="ArialMT"/>
+                <w:szCs w:val="28"/>
+              </w:rPr>
+            </w:pPr>
+          </w:p>
+        </w:tc>
+      </w:tr>
+      <w:tr>
+        <w:tc>
+          <w:tcPr>
+            <w:tcW w:w="4814" w:type="dxa"/>
+            <w:shd w:val="clear" w:color="auto" w:fill="D9E2F3" w:themeFill="accent1" w:themeFillTint="33"/>
+          </w:tcPr>
+          <w:p>
+            <w:pPr>
+              <w:autoSpaceDE w:val="0"/>
+              <w:autoSpaceDN w:val="0"/>
+              <w:adjustRightInd w:val="0"/>
+              <w:jc w:val="center"/>
+              <w:rPr>
+                <w:rFonts w:eastAsia="ArialMT" w:cs="ArialMT"/>
+                <w:szCs w:val="28"/>
+              </w:rPr>
+            </w:pPr>
+            <w:r>
+              <w:rPr>
+                <w:rFonts w:eastAsia="ArialMT" w:cs="ArialMT"/>
+                <w:szCs w:val="28"/>
+              </w:rPr>
+              <w:t>Sesso</w:t>
+            </w:r>
+          </w:p>
+        </w:tc>
+        <w:tc>
+          <w:tcPr>
+            <w:tcW w:w="4814" w:type="dxa"/>
+            <w:shd w:val="clear" w:color="auto" w:fill="FF99FF"/>
+          </w:tcPr>
+          <w:p>
+            <w:pPr>
+              <w:autoSpaceDE w:val="0"/>
+              <w:autoSpaceDN w:val="0"/>
+              <w:adjustRightInd w:val="0"/>
+              <w:jc w:val="center"/>
+              <w:rPr>
+                <w:rFonts w:eastAsia="ArialMT" w:cs="ArialMT"/>
+                <w:szCs w:val="28"/>
+              </w:rPr>
+            </w:pPr>
+          </w:p>
+        </w:tc>
+      </w:tr>
+      <w:tr>
+        <w:tc>
+          <w:tcPr>
+            <w:tcW w:w="4814" w:type="dxa"/>
+            <w:shd w:val="clear" w:color="auto" w:fill="D9E2F3" w:themeFill="accent1" w:themeFillTint="33"/>
+          </w:tcPr>
+          <w:p>
+            <w:pPr>
+              <w:autoSpaceDE w:val="0"/>
+              <w:autoSpaceDN w:val="0"/>
+              <w:adjustRightInd w:val="0"/>
+              <w:jc w:val="center"/>
+              <w:rPr>
+                <w:rFonts w:eastAsia="ArialMT" w:cs="ArialMT"/>
+                <w:szCs w:val="28"/>
+              </w:rPr>
+            </w:pPr>
+            <w:r>
+              <w:rPr>
+                <w:rFonts w:eastAsia="ArialMT" w:cs="ArialMT"/>
+                <w:szCs w:val="28"/>
+              </w:rPr>
+              <w:t>Salute</w:t>
+            </w:r>
+          </w:p>
+        </w:tc>
+        <w:tc>
+          <w:tcPr>
+            <w:tcW w:w="4814" w:type="dxa"/>
+            <w:shd w:val="clear" w:color="auto" w:fill="FF99FF"/>
+          </w:tcPr>
+          <w:p>
+            <w:pPr>
+              <w:autoSpaceDE w:val="0"/>
+              <w:autoSpaceDN w:val="0"/>
+              <w:adjustRightInd w:val="0"/>
+              <w:jc w:val="center"/>
+              <w:rPr>
+                <w:rFonts w:eastAsia="ArialMT" w:cs="ArialMT"/>
+                <w:szCs w:val="28"/>
+              </w:rPr>
+            </w:pPr>
+          </w:p>
+        </w:tc>
+      </w:tr>
+      <w:tr>
+        <w:tc>
+          <w:tcPr>
+            <w:tcW w:w="4814" w:type="dxa"/>
+            <w:shd w:val="clear" w:color="auto" w:fill="D9E2F3" w:themeFill="accent1" w:themeFillTint="33"/>
+          </w:tcPr>
+          <w:p>
+            <w:pPr>
+              <w:autoSpaceDE w:val="0"/>
+              <w:autoSpaceDN w:val="0"/>
+              <w:adjustRightInd w:val="0"/>
+              <w:jc w:val="center"/>
+              <w:rPr>
+                <w:rFonts w:eastAsia="ArialMT" w:cs="ArialMT"/>
+                <w:szCs w:val="28"/>
+              </w:rPr>
+            </w:pPr>
+            <w:r>
+              <w:rPr>
+                <w:rFonts w:eastAsia="ArialMT" w:cs="ArialMT"/>
+                <w:szCs w:val="28"/>
+              </w:rPr>
+              <w:t>Predominanza</w:t>
+            </w:r>
+          </w:p>
+        </w:tc>
+        <w:tc>
+          <w:tcPr>
+            <w:tcW w:w="4814" w:type="dxa"/>
+            <w:shd w:val="clear" w:color="auto" w:fill="FF99FF"/>
+          </w:tcPr>
+          <w:p>
+            <w:pPr>
+              <w:autoSpaceDE w:val="0"/>
+              <w:autoSpaceDN w:val="0"/>
+              <w:adjustRightInd w:val="0"/>
+              <w:jc w:val="center"/>
+              <w:rPr>
+                <w:rFonts w:eastAsia="ArialMT" w:cs="ArialMT"/>
+                <w:szCs w:val="28"/>
+              </w:rPr>
+            </w:pPr>
+          </w:p>
+        </w:tc>
+      </w:tr>
+    </w:tbl>
     <w:p>
       <w:pPr>
         <w:autoSpaceDE w:val="0"/>
@@ -3018,6 +3969,1065 @@
         </w:rPr>
         <w:t>te</w:t>
       </w:r>
+    </w:p>
+    <w:p>
+      <w:pPr>
+        <w:autoSpaceDE w:val="0"/>
+        <w:autoSpaceDN w:val="0"/>
+        <w:adjustRightInd w:val="0"/>
+        <w:spacing w:after="0" w:line="240" w:lineRule="auto"/>
+        <w:rPr>
+          <w:rFonts w:eastAsia="ArialMT" w:cs="ArialMT"/>
+          <w:szCs w:val="28"/>
+        </w:rPr>
+      </w:pPr>
+    </w:p>
+    <w:tbl>
+      <w:tblPr>
+        <w:tblStyle w:val="Tabellagriglia6acolori-colore1"/>
+        <w:tblpPr w:leftFromText="141" w:rightFromText="141" w:vertAnchor="text" w:horzAnchor="page" w:tblpX="5656" w:tblpY="262"/>
+        <w:tblW w:w="0" w:type="auto"/>
+        <w:tblLook w:val="04A0" w:firstRow="1" w:lastRow="0" w:firstColumn="1" w:lastColumn="0" w:noHBand="0" w:noVBand="1"/>
+      </w:tblPr>
+      <w:tblGrid>
+        <w:gridCol w:w="2053"/>
+        <w:gridCol w:w="2217"/>
+      </w:tblGrid>
+      <w:tr>
+        <w:trPr>
+          <w:cnfStyle w:val="100000000000" w:firstRow="1" w:lastRow="0" w:firstColumn="0" w:lastColumn="0" w:oddVBand="0" w:evenVBand="0" w:oddHBand="0" w:evenHBand="0" w:firstRowFirstColumn="0" w:firstRowLastColumn="0" w:lastRowFirstColumn="0" w:lastRowLastColumn="0"/>
+          <w:trHeight w:val="176"/>
+        </w:trPr>
+        <w:tc>
+          <w:tcPr>
+            <w:cnfStyle w:val="001000000000" w:firstRow="0" w:lastRow="0" w:firstColumn="1" w:lastColumn="0" w:oddVBand="0" w:evenVBand="0" w:oddHBand="0" w:evenHBand="0" w:firstRowFirstColumn="0" w:firstRowLastColumn="0" w:lastRowFirstColumn="0" w:lastRowLastColumn="0"/>
+            <w:tcW w:w="2053" w:type="dxa"/>
+          </w:tcPr>
+          <w:p>
+            <w:pPr>
+              <w:autoSpaceDE w:val="0"/>
+              <w:autoSpaceDN w:val="0"/>
+              <w:adjustRightInd w:val="0"/>
+              <w:rPr>
+                <w:rFonts w:eastAsia="ArialMT" w:cs="ArialMT"/>
+                <w:szCs w:val="28"/>
+              </w:rPr>
+            </w:pPr>
+            <w:r>
+              <w:rPr>
+                <w:rFonts w:eastAsia="ArialMT" w:cs="ArialMT"/>
+                <w:szCs w:val="28"/>
+              </w:rPr>
+              <w:t>Nominativo</w:t>
+            </w:r>
+          </w:p>
+        </w:tc>
+        <w:tc>
+          <w:tcPr>
+            <w:tcW w:w="2217" w:type="dxa"/>
+          </w:tcPr>
+          <w:p>
+            <w:pPr>
+              <w:autoSpaceDE w:val="0"/>
+              <w:autoSpaceDN w:val="0"/>
+              <w:adjustRightInd w:val="0"/>
+              <w:cnfStyle w:val="100000000000" w:firstRow="1" w:lastRow="0" w:firstColumn="0" w:lastColumn="0" w:oddVBand="0" w:evenVBand="0" w:oddHBand="0" w:evenHBand="0" w:firstRowFirstColumn="0" w:firstRowLastColumn="0" w:lastRowFirstColumn="0" w:lastRowLastColumn="0"/>
+              <w:rPr>
+                <w:rFonts w:eastAsia="ArialMT" w:cs="ArialMT"/>
+                <w:b w:val="0"/>
+                <w:szCs w:val="28"/>
+              </w:rPr>
+            </w:pPr>
+            <w:r>
+              <w:rPr>
+                <w:rFonts w:eastAsia="ArialMT" w:cs="ArialMT"/>
+                <w:b w:val="0"/>
+                <w:szCs w:val="28"/>
+              </w:rPr>
+              <w:t>Giulia</w:t>
+            </w:r>
+            <w:r>
+              <w:rPr>
+                <w:rFonts w:eastAsia="ArialMT" w:cs="ArialMT"/>
+                <w:b w:val="0"/>
+                <w:szCs w:val="28"/>
+              </w:rPr>
+              <w:t xml:space="preserve"> </w:t>
+            </w:r>
+            <w:r>
+              <w:rPr>
+                <w:rFonts w:eastAsia="ArialMT" w:cs="ArialMT"/>
+                <w:b w:val="0"/>
+                <w:szCs w:val="28"/>
+              </w:rPr>
+              <w:t>Valli</w:t>
+            </w:r>
+          </w:p>
+        </w:tc>
+      </w:tr>
+      <w:tr>
+        <w:trPr>
+          <w:cnfStyle w:val="000000100000" w:firstRow="0" w:lastRow="0" w:firstColumn="0" w:lastColumn="0" w:oddVBand="0" w:evenVBand="0" w:oddHBand="1" w:evenHBand="0" w:firstRowFirstColumn="0" w:firstRowLastColumn="0" w:lastRowFirstColumn="0" w:lastRowLastColumn="0"/>
+          <w:trHeight w:val="166"/>
+        </w:trPr>
+        <w:tc>
+          <w:tcPr>
+            <w:cnfStyle w:val="001000000000" w:firstRow="0" w:lastRow="0" w:firstColumn="1" w:lastColumn="0" w:oddVBand="0" w:evenVBand="0" w:oddHBand="0" w:evenHBand="0" w:firstRowFirstColumn="0" w:firstRowLastColumn="0" w:lastRowFirstColumn="0" w:lastRowLastColumn="0"/>
+            <w:tcW w:w="2053" w:type="dxa"/>
+          </w:tcPr>
+          <w:p>
+            <w:pPr>
+              <w:autoSpaceDE w:val="0"/>
+              <w:autoSpaceDN w:val="0"/>
+              <w:adjustRightInd w:val="0"/>
+              <w:rPr>
+                <w:rFonts w:eastAsia="ArialMT" w:cs="ArialMT"/>
+                <w:szCs w:val="28"/>
+              </w:rPr>
+            </w:pPr>
+            <w:r>
+              <w:rPr>
+                <w:rFonts w:eastAsia="ArialMT" w:cs="ArialMT"/>
+                <w:szCs w:val="28"/>
+              </w:rPr>
+              <w:t>Età</w:t>
+            </w:r>
+          </w:p>
+        </w:tc>
+        <w:tc>
+          <w:tcPr>
+            <w:tcW w:w="2217" w:type="dxa"/>
+          </w:tcPr>
+          <w:p>
+            <w:pPr>
+              <w:autoSpaceDE w:val="0"/>
+              <w:autoSpaceDN w:val="0"/>
+              <w:adjustRightInd w:val="0"/>
+              <w:cnfStyle w:val="000000100000" w:firstRow="0" w:lastRow="0" w:firstColumn="0" w:lastColumn="0" w:oddVBand="0" w:evenVBand="0" w:oddHBand="1" w:evenHBand="0" w:firstRowFirstColumn="0" w:firstRowLastColumn="0" w:lastRowFirstColumn="0" w:lastRowLastColumn="0"/>
+              <w:rPr>
+                <w:rFonts w:eastAsia="ArialMT" w:cs="ArialMT"/>
+                <w:szCs w:val="28"/>
+              </w:rPr>
+            </w:pPr>
+            <w:r>
+              <w:rPr>
+                <w:rFonts w:eastAsia="ArialMT" w:cs="ArialMT"/>
+                <w:szCs w:val="28"/>
+              </w:rPr>
+              <w:t>40</w:t>
+            </w:r>
+          </w:p>
+        </w:tc>
+      </w:tr>
+      <w:tr>
+        <w:trPr>
+          <w:trHeight w:val="176"/>
+        </w:trPr>
+        <w:tc>
+          <w:tcPr>
+            <w:cnfStyle w:val="001000000000" w:firstRow="0" w:lastRow="0" w:firstColumn="1" w:lastColumn="0" w:oddVBand="0" w:evenVBand="0" w:oddHBand="0" w:evenHBand="0" w:firstRowFirstColumn="0" w:firstRowLastColumn="0" w:lastRowFirstColumn="0" w:lastRowLastColumn="0"/>
+            <w:tcW w:w="2053" w:type="dxa"/>
+          </w:tcPr>
+          <w:p>
+            <w:pPr>
+              <w:autoSpaceDE w:val="0"/>
+              <w:autoSpaceDN w:val="0"/>
+              <w:adjustRightInd w:val="0"/>
+              <w:rPr>
+                <w:rFonts w:eastAsia="ArialMT" w:cs="ArialMT"/>
+                <w:szCs w:val="28"/>
+              </w:rPr>
+            </w:pPr>
+            <w:r>
+              <w:rPr>
+                <w:rFonts w:eastAsia="ArialMT" w:cs="ArialMT"/>
+                <w:szCs w:val="28"/>
+              </w:rPr>
+              <w:t>Città</w:t>
+            </w:r>
+          </w:p>
+        </w:tc>
+        <w:tc>
+          <w:tcPr>
+            <w:tcW w:w="2217" w:type="dxa"/>
+          </w:tcPr>
+          <w:p>
+            <w:pPr>
+              <w:autoSpaceDE w:val="0"/>
+              <w:autoSpaceDN w:val="0"/>
+              <w:adjustRightInd w:val="0"/>
+              <w:cnfStyle w:val="000000000000" w:firstRow="0" w:lastRow="0" w:firstColumn="0" w:lastColumn="0" w:oddVBand="0" w:evenVBand="0" w:oddHBand="0" w:evenHBand="0" w:firstRowFirstColumn="0" w:firstRowLastColumn="0" w:lastRowFirstColumn="0" w:lastRowLastColumn="0"/>
+              <w:rPr>
+                <w:rFonts w:eastAsia="ArialMT" w:cs="ArialMT"/>
+                <w:szCs w:val="28"/>
+              </w:rPr>
+            </w:pPr>
+            <w:r>
+              <w:rPr>
+                <w:rFonts w:eastAsia="ArialMT" w:cs="ArialMT"/>
+                <w:szCs w:val="28"/>
+              </w:rPr>
+              <w:t>Fisciano</w:t>
+            </w:r>
+          </w:p>
+        </w:tc>
+      </w:tr>
+      <w:tr>
+        <w:trPr>
+          <w:cnfStyle w:val="000000100000" w:firstRow="0" w:lastRow="0" w:firstColumn="0" w:lastColumn="0" w:oddVBand="0" w:evenVBand="0" w:oddHBand="1" w:evenHBand="0" w:firstRowFirstColumn="0" w:firstRowLastColumn="0" w:lastRowFirstColumn="0" w:lastRowLastColumn="0"/>
+          <w:trHeight w:val="344"/>
+        </w:trPr>
+        <w:tc>
+          <w:tcPr>
+            <w:cnfStyle w:val="001000000000" w:firstRow="0" w:lastRow="0" w:firstColumn="1" w:lastColumn="0" w:oddVBand="0" w:evenVBand="0" w:oddHBand="0" w:evenHBand="0" w:firstRowFirstColumn="0" w:firstRowLastColumn="0" w:lastRowFirstColumn="0" w:lastRowLastColumn="0"/>
+            <w:tcW w:w="2053" w:type="dxa"/>
+          </w:tcPr>
+          <w:p>
+            <w:pPr>
+              <w:autoSpaceDE w:val="0"/>
+              <w:autoSpaceDN w:val="0"/>
+              <w:adjustRightInd w:val="0"/>
+              <w:rPr>
+                <w:rFonts w:eastAsia="ArialMT" w:cs="ArialMT"/>
+                <w:szCs w:val="28"/>
+              </w:rPr>
+            </w:pPr>
+            <w:r>
+              <w:rPr>
+                <w:rFonts w:eastAsia="ArialMT" w:cs="ArialMT"/>
+                <w:szCs w:val="28"/>
+              </w:rPr>
+              <w:t>Professione</w:t>
+            </w:r>
+          </w:p>
+        </w:tc>
+        <w:tc>
+          <w:tcPr>
+            <w:tcW w:w="2217" w:type="dxa"/>
+          </w:tcPr>
+          <w:p>
+            <w:pPr>
+              <w:autoSpaceDE w:val="0"/>
+              <w:autoSpaceDN w:val="0"/>
+              <w:adjustRightInd w:val="0"/>
+              <w:cnfStyle w:val="000000100000" w:firstRow="0" w:lastRow="0" w:firstColumn="0" w:lastColumn="0" w:oddVBand="0" w:evenVBand="0" w:oddHBand="1" w:evenHBand="0" w:firstRowFirstColumn="0" w:firstRowLastColumn="0" w:lastRowFirstColumn="0" w:lastRowLastColumn="0"/>
+              <w:rPr>
+                <w:rFonts w:eastAsia="ArialMT" w:cs="ArialMT"/>
+                <w:szCs w:val="28"/>
+              </w:rPr>
+            </w:pPr>
+            <w:r>
+              <w:rPr>
+                <w:rFonts w:eastAsia="ArialMT" w:cs="ArialMT"/>
+                <w:szCs w:val="28"/>
+              </w:rPr>
+              <w:t>Dipendente comunale</w:t>
+            </w:r>
+          </w:p>
+        </w:tc>
+      </w:tr>
+    </w:tbl>
+    <w:p>
+      <w:pPr>
+        <w:autoSpaceDE w:val="0"/>
+        <w:autoSpaceDN w:val="0"/>
+        <w:adjustRightInd w:val="0"/>
+        <w:spacing w:after="0" w:line="240" w:lineRule="auto"/>
+        <w:rPr>
+          <w:rFonts w:eastAsia="ArialMT" w:cs="ArialMT"/>
+          <w:szCs w:val="28"/>
+        </w:rPr>
+      </w:pPr>
+      <w:r>
+        <w:rPr>
+          <w:noProof/>
+        </w:rPr>
+        <w:drawing>
+          <wp:inline distT="0" distB="0" distL="0" distR="0">
+            <wp:extent cx="1875600" cy="1112976"/>
+            <wp:effectExtent l="152400" t="152400" r="353695" b="354330"/>
+            <wp:docPr id="9" name="Immagine 9" descr="Risultati immagini per donna affari scrivania"/>
+            <wp:cNvGraphicFramePr>
+              <a:graphicFrameLocks xmlns:a="http://schemas.openxmlformats.org/drawingml/2006/main" noChangeAspect="1"/>
+            </wp:cNvGraphicFramePr>
+            <a:graphic xmlns:a="http://schemas.openxmlformats.org/drawingml/2006/main">
+              <a:graphicData uri="http://schemas.openxmlformats.org/drawingml/2006/picture">
+                <pic:pic xmlns:pic="http://schemas.openxmlformats.org/drawingml/2006/picture">
+                  <pic:nvPicPr>
+                    <pic:cNvPr id="0" name="Picture 5" descr="Risultati immagini per donna affari scrivania"/>
+                    <pic:cNvPicPr>
+                      <a:picLocks noChangeAspect="1" noChangeArrowheads="1"/>
+                    </pic:cNvPicPr>
+                  </pic:nvPicPr>
+                  <pic:blipFill rotWithShape="1">
+                    <a:blip r:embed="rId11" cstate="print">
+                      <a:extLst>
+                        <a:ext uri="{28A0092B-C50C-407E-A947-70E740481C1C}">
+                          <a14:useLocalDpi xmlns:a14="http://schemas.microsoft.com/office/drawing/2010/main" val="0"/>
+                        </a:ext>
+                      </a:extLst>
+                    </a:blip>
+                    <a:srcRect b="10175"/>
+                    <a:stretch/>
+                  </pic:blipFill>
+                  <pic:spPr bwMode="auto">
+                    <a:xfrm>
+                      <a:off x="0" y="0"/>
+                      <a:ext cx="1875600" cy="1112976"/>
+                    </a:xfrm>
+                    <a:prstGeom prst="rect">
+                      <a:avLst/>
+                    </a:prstGeom>
+                    <a:ln>
+                      <a:noFill/>
+                    </a:ln>
+                    <a:effectLst>
+                      <a:outerShdw blurRad="292100" dist="139700" dir="2700000" algn="tl" rotWithShape="0">
+                        <a:srgbClr val="333333">
+                          <a:alpha val="65000"/>
+                        </a:srgbClr>
+                      </a:outerShdw>
+                    </a:effectLst>
+                    <a:extLst>
+                      <a:ext uri="{53640926-AAD7-44D8-BBD7-CCE9431645EC}">
+                        <a14:shadowObscured xmlns:a14="http://schemas.microsoft.com/office/drawing/2010/main"/>
+                      </a:ext>
+                    </a:extLst>
+                  </pic:spPr>
+                </pic:pic>
+              </a:graphicData>
+            </a:graphic>
+          </wp:inline>
+        </w:drawing>
+      </w:r>
+    </w:p>
+    <w:p>
+      <w:pPr>
+        <w:autoSpaceDE w:val="0"/>
+        <w:autoSpaceDN w:val="0"/>
+        <w:adjustRightInd w:val="0"/>
+        <w:spacing w:after="0" w:line="240" w:lineRule="auto"/>
+        <w:rPr>
+          <w:rFonts w:eastAsia="ArialMT" w:cs="ArialMT"/>
+          <w:szCs w:val="28"/>
+        </w:rPr>
+      </w:pPr>
+    </w:p>
+    <w:tbl>
+      <w:tblPr>
+        <w:tblStyle w:val="Grigliatabella"/>
+        <w:tblW w:w="0" w:type="auto"/>
+        <w:tblLook w:val="04A0" w:firstRow="1" w:lastRow="0" w:firstColumn="1" w:lastColumn="0" w:noHBand="0" w:noVBand="1"/>
+      </w:tblPr>
+      <w:tblGrid>
+        <w:gridCol w:w="4814"/>
+        <w:gridCol w:w="4814"/>
+      </w:tblGrid>
+      <w:tr>
+        <w:tc>
+          <w:tcPr>
+            <w:tcW w:w="9628" w:type="dxa"/>
+            <w:gridSpan w:val="2"/>
+            <w:shd w:val="clear" w:color="auto" w:fill="D044AB"/>
+          </w:tcPr>
+          <w:p>
+            <w:pPr>
+              <w:autoSpaceDE w:val="0"/>
+              <w:autoSpaceDN w:val="0"/>
+              <w:adjustRightInd w:val="0"/>
+              <w:jc w:val="center"/>
+              <w:rPr>
+                <w:rFonts w:eastAsia="ArialMT" w:cs="ArialMT"/>
+                <w:szCs w:val="28"/>
+              </w:rPr>
+            </w:pPr>
+            <w:r>
+              <w:rPr>
+                <w:rFonts w:eastAsia="ArialMT" w:cs="ArialMT"/>
+                <w:szCs w:val="28"/>
+              </w:rPr>
+              <w:t xml:space="preserve">Checklist Profilo Utente </w:t>
+            </w:r>
+            <w:r>
+              <w:rPr>
+                <w:rFonts w:eastAsia="ArialMT" w:cs="ArialMT"/>
+                <w:szCs w:val="28"/>
+              </w:rPr>
+              <w:t>– Dipendente dell’assessorato all’ambiente</w:t>
+            </w:r>
+          </w:p>
+        </w:tc>
+      </w:tr>
+      <w:tr>
+        <w:tc>
+          <w:tcPr>
+            <w:tcW w:w="9628" w:type="dxa"/>
+            <w:gridSpan w:val="2"/>
+            <w:shd w:val="clear" w:color="auto" w:fill="8EAADB" w:themeFill="accent1" w:themeFillTint="99"/>
+          </w:tcPr>
+          <w:p>
+            <w:pPr>
+              <w:autoSpaceDE w:val="0"/>
+              <w:autoSpaceDN w:val="0"/>
+              <w:adjustRightInd w:val="0"/>
+              <w:jc w:val="center"/>
+              <w:rPr>
+                <w:rFonts w:eastAsia="ArialMT" w:cs="ArialMT"/>
+                <w:szCs w:val="28"/>
+              </w:rPr>
+            </w:pPr>
+            <w:r>
+              <w:rPr>
+                <w:rFonts w:eastAsia="ArialMT" w:cs="ArialMT"/>
+                <w:szCs w:val="28"/>
+              </w:rPr>
+              <w:t>Conoscenza ed Esperienza</w:t>
+            </w:r>
+          </w:p>
+        </w:tc>
+      </w:tr>
+      <w:tr>
+        <w:tc>
+          <w:tcPr>
+            <w:tcW w:w="4814" w:type="dxa"/>
+            <w:shd w:val="clear" w:color="auto" w:fill="D9E2F3" w:themeFill="accent1" w:themeFillTint="33"/>
+          </w:tcPr>
+          <w:p>
+            <w:pPr>
+              <w:autoSpaceDE w:val="0"/>
+              <w:autoSpaceDN w:val="0"/>
+              <w:adjustRightInd w:val="0"/>
+              <w:jc w:val="center"/>
+              <w:rPr>
+                <w:rFonts w:eastAsia="ArialMT" w:cs="ArialMT"/>
+                <w:szCs w:val="28"/>
+              </w:rPr>
+            </w:pPr>
+            <w:r>
+              <w:rPr>
+                <w:rFonts w:eastAsia="ArialMT" w:cs="ArialMT"/>
+                <w:szCs w:val="28"/>
+              </w:rPr>
+              <w:t>Esperienza col Sistema</w:t>
+            </w:r>
+          </w:p>
+        </w:tc>
+        <w:tc>
+          <w:tcPr>
+            <w:tcW w:w="4814" w:type="dxa"/>
+            <w:shd w:val="clear" w:color="auto" w:fill="FF99FF"/>
+          </w:tcPr>
+          <w:p>
+            <w:pPr>
+              <w:autoSpaceDE w:val="0"/>
+              <w:autoSpaceDN w:val="0"/>
+              <w:adjustRightInd w:val="0"/>
+              <w:jc w:val="center"/>
+              <w:rPr>
+                <w:rFonts w:eastAsia="ArialMT" w:cs="ArialMT"/>
+                <w:szCs w:val="28"/>
+              </w:rPr>
+            </w:pPr>
+          </w:p>
+        </w:tc>
+      </w:tr>
+      <w:tr>
+        <w:tc>
+          <w:tcPr>
+            <w:tcW w:w="4814" w:type="dxa"/>
+            <w:shd w:val="clear" w:color="auto" w:fill="D9E2F3" w:themeFill="accent1" w:themeFillTint="33"/>
+          </w:tcPr>
+          <w:p>
+            <w:pPr>
+              <w:autoSpaceDE w:val="0"/>
+              <w:autoSpaceDN w:val="0"/>
+              <w:adjustRightInd w:val="0"/>
+              <w:jc w:val="center"/>
+              <w:rPr>
+                <w:rFonts w:eastAsia="ArialMT" w:cs="ArialMT"/>
+                <w:szCs w:val="28"/>
+              </w:rPr>
+            </w:pPr>
+            <w:r>
+              <w:rPr>
+                <w:rFonts w:eastAsia="ArialMT" w:cs="ArialMT"/>
+                <w:szCs w:val="28"/>
+              </w:rPr>
+              <w:t>Conoscenze di Informatica</w:t>
+            </w:r>
+          </w:p>
+        </w:tc>
+        <w:tc>
+          <w:tcPr>
+            <w:tcW w:w="4814" w:type="dxa"/>
+            <w:shd w:val="clear" w:color="auto" w:fill="FF99FF"/>
+          </w:tcPr>
+          <w:p>
+            <w:pPr>
+              <w:autoSpaceDE w:val="0"/>
+              <w:autoSpaceDN w:val="0"/>
+              <w:adjustRightInd w:val="0"/>
+              <w:jc w:val="center"/>
+              <w:rPr>
+                <w:rFonts w:eastAsia="ArialMT" w:cs="ArialMT"/>
+                <w:szCs w:val="28"/>
+              </w:rPr>
+            </w:pPr>
+          </w:p>
+        </w:tc>
+      </w:tr>
+      <w:tr>
+        <w:tc>
+          <w:tcPr>
+            <w:tcW w:w="4814" w:type="dxa"/>
+            <w:shd w:val="clear" w:color="auto" w:fill="D9E2F3" w:themeFill="accent1" w:themeFillTint="33"/>
+          </w:tcPr>
+          <w:p>
+            <w:pPr>
+              <w:tabs>
+                <w:tab w:val="left" w:pos="1260"/>
+              </w:tabs>
+              <w:autoSpaceDE w:val="0"/>
+              <w:autoSpaceDN w:val="0"/>
+              <w:adjustRightInd w:val="0"/>
+              <w:jc w:val="center"/>
+              <w:rPr>
+                <w:rFonts w:eastAsia="ArialMT" w:cs="ArialMT"/>
+                <w:szCs w:val="28"/>
+              </w:rPr>
+            </w:pPr>
+            <w:r>
+              <w:rPr>
+                <w:rFonts w:eastAsia="ArialMT" w:cs="ArialMT"/>
+                <w:szCs w:val="28"/>
+              </w:rPr>
+              <w:t>Istruzione</w:t>
+            </w:r>
+          </w:p>
+        </w:tc>
+        <w:tc>
+          <w:tcPr>
+            <w:tcW w:w="4814" w:type="dxa"/>
+            <w:shd w:val="clear" w:color="auto" w:fill="FF99FF"/>
+          </w:tcPr>
+          <w:p>
+            <w:pPr>
+              <w:autoSpaceDE w:val="0"/>
+              <w:autoSpaceDN w:val="0"/>
+              <w:adjustRightInd w:val="0"/>
+              <w:jc w:val="center"/>
+              <w:rPr>
+                <w:rFonts w:eastAsia="ArialMT" w:cs="ArialMT"/>
+                <w:szCs w:val="28"/>
+              </w:rPr>
+            </w:pPr>
+          </w:p>
+        </w:tc>
+      </w:tr>
+      <w:tr>
+        <w:tc>
+          <w:tcPr>
+            <w:tcW w:w="4814" w:type="dxa"/>
+            <w:shd w:val="clear" w:color="auto" w:fill="D9E2F3" w:themeFill="accent1" w:themeFillTint="33"/>
+          </w:tcPr>
+          <w:p>
+            <w:pPr>
+              <w:autoSpaceDE w:val="0"/>
+              <w:autoSpaceDN w:val="0"/>
+              <w:adjustRightInd w:val="0"/>
+              <w:jc w:val="center"/>
+              <w:rPr>
+                <w:rFonts w:eastAsia="ArialMT" w:cs="ArialMT"/>
+                <w:szCs w:val="28"/>
+              </w:rPr>
+            </w:pPr>
+            <w:r>
+              <w:rPr>
+                <w:rFonts w:eastAsia="ArialMT" w:cs="ArialMT"/>
+                <w:szCs w:val="28"/>
+              </w:rPr>
+              <w:t>Esperienza nell’uso di sistemi interattivi</w:t>
+            </w:r>
+          </w:p>
+        </w:tc>
+        <w:tc>
+          <w:tcPr>
+            <w:tcW w:w="4814" w:type="dxa"/>
+            <w:shd w:val="clear" w:color="auto" w:fill="FF99FF"/>
+          </w:tcPr>
+          <w:p>
+            <w:pPr>
+              <w:autoSpaceDE w:val="0"/>
+              <w:autoSpaceDN w:val="0"/>
+              <w:adjustRightInd w:val="0"/>
+              <w:jc w:val="center"/>
+              <w:rPr>
+                <w:rFonts w:eastAsia="ArialMT" w:cs="ArialMT"/>
+                <w:szCs w:val="28"/>
+              </w:rPr>
+            </w:pPr>
+          </w:p>
+        </w:tc>
+      </w:tr>
+      <w:tr>
+        <w:tc>
+          <w:tcPr>
+            <w:tcW w:w="4814" w:type="dxa"/>
+            <w:shd w:val="clear" w:color="auto" w:fill="D9E2F3" w:themeFill="accent1" w:themeFillTint="33"/>
+          </w:tcPr>
+          <w:p>
+            <w:pPr>
+              <w:autoSpaceDE w:val="0"/>
+              <w:autoSpaceDN w:val="0"/>
+              <w:adjustRightInd w:val="0"/>
+              <w:jc w:val="center"/>
+              <w:rPr>
+                <w:rFonts w:eastAsia="ArialMT" w:cs="ArialMT"/>
+                <w:szCs w:val="28"/>
+              </w:rPr>
+            </w:pPr>
+            <w:r>
+              <w:rPr>
+                <w:rFonts w:eastAsia="ArialMT" w:cs="ArialMT"/>
+                <w:szCs w:val="28"/>
+              </w:rPr>
+              <w:lastRenderedPageBreak/>
+              <w:t>Esperienza nell’uso di sistemi analoghi</w:t>
+            </w:r>
+          </w:p>
+        </w:tc>
+        <w:tc>
+          <w:tcPr>
+            <w:tcW w:w="4814" w:type="dxa"/>
+            <w:shd w:val="clear" w:color="auto" w:fill="FF99FF"/>
+          </w:tcPr>
+          <w:p>
+            <w:pPr>
+              <w:autoSpaceDE w:val="0"/>
+              <w:autoSpaceDN w:val="0"/>
+              <w:adjustRightInd w:val="0"/>
+              <w:jc w:val="center"/>
+              <w:rPr>
+                <w:rFonts w:eastAsia="ArialMT" w:cs="ArialMT"/>
+                <w:szCs w:val="28"/>
+              </w:rPr>
+            </w:pPr>
+          </w:p>
+        </w:tc>
+      </w:tr>
+      <w:tr>
+        <w:tc>
+          <w:tcPr>
+            <w:tcW w:w="9628" w:type="dxa"/>
+            <w:gridSpan w:val="2"/>
+            <w:shd w:val="clear" w:color="auto" w:fill="8EAADB" w:themeFill="accent1" w:themeFillTint="99"/>
+          </w:tcPr>
+          <w:p>
+            <w:pPr>
+              <w:autoSpaceDE w:val="0"/>
+              <w:autoSpaceDN w:val="0"/>
+              <w:adjustRightInd w:val="0"/>
+              <w:jc w:val="center"/>
+              <w:rPr>
+                <w:rFonts w:eastAsia="ArialMT" w:cs="ArialMT"/>
+                <w:szCs w:val="28"/>
+              </w:rPr>
+            </w:pPr>
+            <w:r>
+              <w:rPr>
+                <w:rFonts w:eastAsia="ArialMT" w:cs="ArialMT"/>
+                <w:szCs w:val="28"/>
+              </w:rPr>
+              <w:t xml:space="preserve">Caratteristiche di lavoro e Caratteristiche </w:t>
+            </w:r>
+            <w:proofErr w:type="gramStart"/>
+            <w:r>
+              <w:rPr>
+                <w:rFonts w:eastAsia="ArialMT" w:cs="ArialMT"/>
+                <w:szCs w:val="28"/>
+              </w:rPr>
+              <w:t>dei task</w:t>
+            </w:r>
+            <w:proofErr w:type="gramEnd"/>
+          </w:p>
+        </w:tc>
+      </w:tr>
+      <w:tr>
+        <w:tc>
+          <w:tcPr>
+            <w:tcW w:w="4814" w:type="dxa"/>
+            <w:shd w:val="clear" w:color="auto" w:fill="D9E2F3" w:themeFill="accent1" w:themeFillTint="33"/>
+          </w:tcPr>
+          <w:p>
+            <w:pPr>
+              <w:autoSpaceDE w:val="0"/>
+              <w:autoSpaceDN w:val="0"/>
+              <w:adjustRightInd w:val="0"/>
+              <w:jc w:val="center"/>
+              <w:rPr>
+                <w:rFonts w:eastAsia="ArialMT" w:cs="ArialMT"/>
+                <w:szCs w:val="28"/>
+              </w:rPr>
+            </w:pPr>
+            <w:r>
+              <w:rPr>
+                <w:rFonts w:eastAsia="ArialMT" w:cs="ArialMT"/>
+                <w:szCs w:val="28"/>
+              </w:rPr>
+              <w:t>Frequenza d’uso</w:t>
+            </w:r>
+          </w:p>
+        </w:tc>
+        <w:tc>
+          <w:tcPr>
+            <w:tcW w:w="4814" w:type="dxa"/>
+            <w:shd w:val="clear" w:color="auto" w:fill="FF99FF"/>
+          </w:tcPr>
+          <w:p>
+            <w:pPr>
+              <w:autoSpaceDE w:val="0"/>
+              <w:autoSpaceDN w:val="0"/>
+              <w:adjustRightInd w:val="0"/>
+              <w:jc w:val="center"/>
+              <w:rPr>
+                <w:rFonts w:eastAsia="ArialMT" w:cs="ArialMT"/>
+                <w:szCs w:val="28"/>
+              </w:rPr>
+            </w:pPr>
+          </w:p>
+        </w:tc>
+      </w:tr>
+      <w:tr>
+        <w:tc>
+          <w:tcPr>
+            <w:tcW w:w="4814" w:type="dxa"/>
+            <w:shd w:val="clear" w:color="auto" w:fill="D9E2F3" w:themeFill="accent1" w:themeFillTint="33"/>
+          </w:tcPr>
+          <w:p>
+            <w:pPr>
+              <w:autoSpaceDE w:val="0"/>
+              <w:autoSpaceDN w:val="0"/>
+              <w:adjustRightInd w:val="0"/>
+              <w:jc w:val="center"/>
+              <w:rPr>
+                <w:rFonts w:eastAsia="ArialMT" w:cs="ArialMT"/>
+                <w:szCs w:val="28"/>
+              </w:rPr>
+            </w:pPr>
+            <w:r>
+              <w:rPr>
+                <w:rFonts w:eastAsia="ArialMT" w:cs="ArialMT"/>
+                <w:szCs w:val="28"/>
+              </w:rPr>
+              <w:t xml:space="preserve">Importanza </w:t>
+            </w:r>
+            <w:proofErr w:type="gramStart"/>
+            <w:r>
+              <w:rPr>
+                <w:rFonts w:eastAsia="ArialMT" w:cs="ArialMT"/>
+                <w:szCs w:val="28"/>
+              </w:rPr>
+              <w:t>del task</w:t>
+            </w:r>
+            <w:proofErr w:type="gramEnd"/>
+          </w:p>
+        </w:tc>
+        <w:tc>
+          <w:tcPr>
+            <w:tcW w:w="4814" w:type="dxa"/>
+            <w:shd w:val="clear" w:color="auto" w:fill="FF99FF"/>
+          </w:tcPr>
+          <w:p>
+            <w:pPr>
+              <w:autoSpaceDE w:val="0"/>
+              <w:autoSpaceDN w:val="0"/>
+              <w:adjustRightInd w:val="0"/>
+              <w:jc w:val="center"/>
+              <w:rPr>
+                <w:rFonts w:eastAsia="ArialMT" w:cs="ArialMT"/>
+                <w:szCs w:val="28"/>
+              </w:rPr>
+            </w:pPr>
+          </w:p>
+        </w:tc>
+      </w:tr>
+      <w:tr>
+        <w:tc>
+          <w:tcPr>
+            <w:tcW w:w="4814" w:type="dxa"/>
+            <w:shd w:val="clear" w:color="auto" w:fill="D9E2F3" w:themeFill="accent1" w:themeFillTint="33"/>
+          </w:tcPr>
+          <w:p>
+            <w:pPr>
+              <w:autoSpaceDE w:val="0"/>
+              <w:autoSpaceDN w:val="0"/>
+              <w:adjustRightInd w:val="0"/>
+              <w:jc w:val="center"/>
+              <w:rPr>
+                <w:rFonts w:eastAsia="ArialMT" w:cs="ArialMT"/>
+                <w:szCs w:val="28"/>
+              </w:rPr>
+            </w:pPr>
+            <w:r>
+              <w:rPr>
+                <w:rFonts w:eastAsia="ArialMT" w:cs="ArialMT"/>
+                <w:szCs w:val="28"/>
+              </w:rPr>
+              <w:t xml:space="preserve">Complessità </w:t>
+            </w:r>
+            <w:proofErr w:type="gramStart"/>
+            <w:r>
+              <w:rPr>
+                <w:rFonts w:eastAsia="ArialMT" w:cs="ArialMT"/>
+                <w:szCs w:val="28"/>
+              </w:rPr>
+              <w:t>del task</w:t>
+            </w:r>
+            <w:proofErr w:type="gramEnd"/>
+          </w:p>
+        </w:tc>
+        <w:tc>
+          <w:tcPr>
+            <w:tcW w:w="4814" w:type="dxa"/>
+            <w:shd w:val="clear" w:color="auto" w:fill="FF99FF"/>
+          </w:tcPr>
+          <w:p>
+            <w:pPr>
+              <w:autoSpaceDE w:val="0"/>
+              <w:autoSpaceDN w:val="0"/>
+              <w:adjustRightInd w:val="0"/>
+              <w:jc w:val="center"/>
+              <w:rPr>
+                <w:rFonts w:eastAsia="ArialMT" w:cs="ArialMT"/>
+                <w:szCs w:val="28"/>
+              </w:rPr>
+            </w:pPr>
+          </w:p>
+        </w:tc>
+      </w:tr>
+      <w:tr>
+        <w:tc>
+          <w:tcPr>
+            <w:tcW w:w="9628" w:type="dxa"/>
+            <w:gridSpan w:val="2"/>
+            <w:shd w:val="clear" w:color="auto" w:fill="8EAADB" w:themeFill="accent1" w:themeFillTint="99"/>
+          </w:tcPr>
+          <w:p>
+            <w:pPr>
+              <w:tabs>
+                <w:tab w:val="left" w:pos="5340"/>
+              </w:tabs>
+              <w:autoSpaceDE w:val="0"/>
+              <w:autoSpaceDN w:val="0"/>
+              <w:adjustRightInd w:val="0"/>
+              <w:jc w:val="center"/>
+              <w:rPr>
+                <w:rFonts w:eastAsia="ArialMT" w:cs="ArialMT"/>
+                <w:szCs w:val="28"/>
+              </w:rPr>
+            </w:pPr>
+            <w:r>
+              <w:rPr>
+                <w:rFonts w:eastAsia="ArialMT" w:cs="ArialMT"/>
+                <w:szCs w:val="28"/>
+              </w:rPr>
+              <w:t>Caratteristiche Fisiche</w:t>
+            </w:r>
+          </w:p>
+        </w:tc>
+      </w:tr>
+      <w:tr>
+        <w:tc>
+          <w:tcPr>
+            <w:tcW w:w="4814" w:type="dxa"/>
+            <w:shd w:val="clear" w:color="auto" w:fill="D9E2F3" w:themeFill="accent1" w:themeFillTint="33"/>
+          </w:tcPr>
+          <w:p>
+            <w:pPr>
+              <w:autoSpaceDE w:val="0"/>
+              <w:autoSpaceDN w:val="0"/>
+              <w:adjustRightInd w:val="0"/>
+              <w:jc w:val="center"/>
+              <w:rPr>
+                <w:rFonts w:eastAsia="ArialMT" w:cs="ArialMT"/>
+                <w:szCs w:val="28"/>
+              </w:rPr>
+            </w:pPr>
+            <w:r>
+              <w:rPr>
+                <w:rFonts w:eastAsia="ArialMT" w:cs="ArialMT"/>
+                <w:szCs w:val="28"/>
+              </w:rPr>
+              <w:t>Corporatura</w:t>
+            </w:r>
+          </w:p>
+        </w:tc>
+        <w:tc>
+          <w:tcPr>
+            <w:tcW w:w="4814" w:type="dxa"/>
+            <w:shd w:val="clear" w:color="auto" w:fill="FF99FF"/>
+          </w:tcPr>
+          <w:p>
+            <w:pPr>
+              <w:autoSpaceDE w:val="0"/>
+              <w:autoSpaceDN w:val="0"/>
+              <w:adjustRightInd w:val="0"/>
+              <w:jc w:val="center"/>
+              <w:rPr>
+                <w:rFonts w:eastAsia="ArialMT" w:cs="ArialMT"/>
+                <w:szCs w:val="28"/>
+              </w:rPr>
+            </w:pPr>
+          </w:p>
+        </w:tc>
+      </w:tr>
+      <w:tr>
+        <w:tc>
+          <w:tcPr>
+            <w:tcW w:w="4814" w:type="dxa"/>
+            <w:shd w:val="clear" w:color="auto" w:fill="D9E2F3" w:themeFill="accent1" w:themeFillTint="33"/>
+          </w:tcPr>
+          <w:p>
+            <w:pPr>
+              <w:autoSpaceDE w:val="0"/>
+              <w:autoSpaceDN w:val="0"/>
+              <w:adjustRightInd w:val="0"/>
+              <w:jc w:val="center"/>
+              <w:rPr>
+                <w:rFonts w:eastAsia="ArialMT" w:cs="ArialMT"/>
+                <w:szCs w:val="28"/>
+              </w:rPr>
+            </w:pPr>
+            <w:r>
+              <w:rPr>
+                <w:rFonts w:eastAsia="ArialMT" w:cs="ArialMT"/>
+                <w:szCs w:val="28"/>
+              </w:rPr>
+              <w:t>Sesso</w:t>
+            </w:r>
+          </w:p>
+        </w:tc>
+        <w:tc>
+          <w:tcPr>
+            <w:tcW w:w="4814" w:type="dxa"/>
+            <w:shd w:val="clear" w:color="auto" w:fill="FF99FF"/>
+          </w:tcPr>
+          <w:p>
+            <w:pPr>
+              <w:autoSpaceDE w:val="0"/>
+              <w:autoSpaceDN w:val="0"/>
+              <w:adjustRightInd w:val="0"/>
+              <w:jc w:val="center"/>
+              <w:rPr>
+                <w:rFonts w:eastAsia="ArialMT" w:cs="ArialMT"/>
+                <w:szCs w:val="28"/>
+              </w:rPr>
+            </w:pPr>
+          </w:p>
+        </w:tc>
+      </w:tr>
+      <w:tr>
+        <w:tc>
+          <w:tcPr>
+            <w:tcW w:w="4814" w:type="dxa"/>
+            <w:shd w:val="clear" w:color="auto" w:fill="D9E2F3" w:themeFill="accent1" w:themeFillTint="33"/>
+          </w:tcPr>
+          <w:p>
+            <w:pPr>
+              <w:autoSpaceDE w:val="0"/>
+              <w:autoSpaceDN w:val="0"/>
+              <w:adjustRightInd w:val="0"/>
+              <w:jc w:val="center"/>
+              <w:rPr>
+                <w:rFonts w:eastAsia="ArialMT" w:cs="ArialMT"/>
+                <w:szCs w:val="28"/>
+              </w:rPr>
+            </w:pPr>
+            <w:r>
+              <w:rPr>
+                <w:rFonts w:eastAsia="ArialMT" w:cs="ArialMT"/>
+                <w:szCs w:val="28"/>
+              </w:rPr>
+              <w:t>Salute</w:t>
+            </w:r>
+          </w:p>
+        </w:tc>
+        <w:tc>
+          <w:tcPr>
+            <w:tcW w:w="4814" w:type="dxa"/>
+            <w:shd w:val="clear" w:color="auto" w:fill="FF99FF"/>
+          </w:tcPr>
+          <w:p>
+            <w:pPr>
+              <w:autoSpaceDE w:val="0"/>
+              <w:autoSpaceDN w:val="0"/>
+              <w:adjustRightInd w:val="0"/>
+              <w:jc w:val="center"/>
+              <w:rPr>
+                <w:rFonts w:eastAsia="ArialMT" w:cs="ArialMT"/>
+                <w:szCs w:val="28"/>
+              </w:rPr>
+            </w:pPr>
+          </w:p>
+        </w:tc>
+      </w:tr>
+      <w:tr>
+        <w:tc>
+          <w:tcPr>
+            <w:tcW w:w="4814" w:type="dxa"/>
+            <w:shd w:val="clear" w:color="auto" w:fill="D9E2F3" w:themeFill="accent1" w:themeFillTint="33"/>
+          </w:tcPr>
+          <w:p>
+            <w:pPr>
+              <w:autoSpaceDE w:val="0"/>
+              <w:autoSpaceDN w:val="0"/>
+              <w:adjustRightInd w:val="0"/>
+              <w:jc w:val="center"/>
+              <w:rPr>
+                <w:rFonts w:eastAsia="ArialMT" w:cs="ArialMT"/>
+                <w:szCs w:val="28"/>
+              </w:rPr>
+            </w:pPr>
+            <w:r>
+              <w:rPr>
+                <w:rFonts w:eastAsia="ArialMT" w:cs="ArialMT"/>
+                <w:szCs w:val="28"/>
+              </w:rPr>
+              <w:t>Predominanza</w:t>
+            </w:r>
+          </w:p>
+        </w:tc>
+        <w:tc>
+          <w:tcPr>
+            <w:tcW w:w="4814" w:type="dxa"/>
+            <w:shd w:val="clear" w:color="auto" w:fill="FF99FF"/>
+          </w:tcPr>
+          <w:p>
+            <w:pPr>
+              <w:autoSpaceDE w:val="0"/>
+              <w:autoSpaceDN w:val="0"/>
+              <w:adjustRightInd w:val="0"/>
+              <w:jc w:val="center"/>
+              <w:rPr>
+                <w:rFonts w:eastAsia="ArialMT" w:cs="ArialMT"/>
+                <w:szCs w:val="28"/>
+              </w:rPr>
+            </w:pPr>
+          </w:p>
+        </w:tc>
+      </w:tr>
+    </w:tbl>
+    <w:p>
+      <w:pPr>
+        <w:autoSpaceDE w:val="0"/>
+        <w:autoSpaceDN w:val="0"/>
+        <w:adjustRightInd w:val="0"/>
+        <w:spacing w:after="0" w:line="240" w:lineRule="auto"/>
+        <w:rPr>
+          <w:rFonts w:eastAsia="ArialMT" w:cs="ArialMT"/>
+          <w:szCs w:val="28"/>
+        </w:rPr>
+      </w:pPr>
     </w:p>
     <w:p>
       <w:pPr>
@@ -5687,7 +7697,7 @@
 </file>
 
 <file path=customXml/itemProps1.xml><?xml version="1.0" encoding="utf-8"?>
-<ds:datastoreItem xmlns:ds="http://schemas.openxmlformats.org/officeDocument/2006/customXml" ds:itemID="{F46F4CE8-F796-4BCB-8EEE-A39120841BDE}">
+<ds:datastoreItem xmlns:ds="http://schemas.openxmlformats.org/officeDocument/2006/customXml" ds:itemID="{5E07F308-D5E5-4AD5-A1EC-AB9295701C44}">
   <ds:schemaRefs>
     <ds:schemaRef ds:uri="http://schemas.openxmlformats.org/officeDocument/2006/bibliography"/>
   </ds:schemaRefs>

</xml_diff>